<commit_message>
2.10 - 1p is done
</commit_message>
<xml_diff>
--- a/diplom-proq.docx
+++ b/diplom-proq.docx
@@ -23253,7 +23253,21 @@
               <w:rPr>
                 <w:szCs w:val="28"/>
               </w:rPr>
-              <w:t>of Events</w:t>
+              <w:t>of</w:t>
+            </w:r>
+            <w:proofErr w:type="spellEnd"/>
+            <w:r>
+              <w:rPr>
+                <w:szCs w:val="28"/>
+              </w:rPr>
+              <w:t xml:space="preserve"> </w:t>
+            </w:r>
+            <w:proofErr w:type="spellStart"/>
+            <w:r>
+              <w:rPr>
+                <w:szCs w:val="28"/>
+              </w:rPr>
+              <w:t>Events</w:t>
             </w:r>
             <w:proofErr w:type="spellEnd"/>
           </w:p>
@@ -27566,10 +27580,392 @@
         <w:t xml:space="preserve">Нефункціональні вимоги </w:t>
       </w:r>
     </w:p>
-    <w:p/>
+    <w:p>
+      <w:pPr>
+        <w:rPr>
+          <w:sz w:val="28"/>
+          <w:szCs w:val="28"/>
+        </w:rPr>
+      </w:pPr>
+      <w:r>
+        <w:rPr>
+          <w:sz w:val="28"/>
+          <w:szCs w:val="28"/>
+        </w:rPr>
+        <w:t>Метою дипломного проекту є розробка</w:t>
+      </w:r>
+      <w:r>
+        <w:rPr>
+          <w:sz w:val="28"/>
+          <w:szCs w:val="28"/>
+        </w:rPr>
+        <w:t xml:space="preserve"> системи </w:t>
+      </w:r>
+      <w:proofErr w:type="spellStart"/>
+      <w:r>
+        <w:rPr>
+          <w:sz w:val="28"/>
+          <w:szCs w:val="28"/>
+        </w:rPr>
+        <w:t>гнучниких</w:t>
+      </w:r>
+      <w:proofErr w:type="spellEnd"/>
+      <w:r>
+        <w:rPr>
+          <w:sz w:val="28"/>
+          <w:szCs w:val="28"/>
+        </w:rPr>
+        <w:t xml:space="preserve"> повідомлень і </w:t>
+      </w:r>
+      <w:proofErr w:type="spellStart"/>
+      <w:r>
+        <w:rPr>
+          <w:sz w:val="28"/>
+          <w:szCs w:val="28"/>
+        </w:rPr>
+        <w:t>оборобки</w:t>
+      </w:r>
+      <w:proofErr w:type="spellEnd"/>
+      <w:r>
+        <w:rPr>
+          <w:sz w:val="28"/>
+          <w:szCs w:val="28"/>
+        </w:rPr>
+        <w:t xml:space="preserve"> </w:t>
+      </w:r>
+      <w:proofErr w:type="spellStart"/>
+      <w:r>
+        <w:rPr>
+          <w:sz w:val="28"/>
+          <w:szCs w:val="28"/>
+        </w:rPr>
+        <w:t>інформаії</w:t>
+      </w:r>
+      <w:proofErr w:type="spellEnd"/>
+      <w:r>
+        <w:rPr>
+          <w:sz w:val="28"/>
+          <w:szCs w:val="28"/>
+        </w:rPr>
+        <w:t xml:space="preserve"> на платформу </w:t>
+      </w:r>
+      <w:r>
+        <w:rPr>
+          <w:sz w:val="28"/>
+          <w:szCs w:val="28"/>
+          <w:lang w:val="en-US"/>
+        </w:rPr>
+        <w:t>iOS</w:t>
+      </w:r>
+      <w:r>
+        <w:rPr>
+          <w:sz w:val="28"/>
+          <w:szCs w:val="28"/>
+        </w:rPr>
+        <w:t xml:space="preserve">, </w:t>
+      </w:r>
+      <w:r>
+        <w:rPr>
+          <w:sz w:val="28"/>
+          <w:szCs w:val="28"/>
+          <w:lang w:val="en-US"/>
+        </w:rPr>
+        <w:t>Telegram</w:t>
+      </w:r>
+      <w:r>
+        <w:rPr>
+          <w:sz w:val="28"/>
+          <w:szCs w:val="28"/>
+        </w:rPr>
+        <w:t xml:space="preserve"> згідно наступних нефункціональних вимог:</w:t>
+      </w:r>
+    </w:p>
+    <w:p>
+      <w:pPr>
+        <w:pStyle w:val="ListParagraph"/>
+        <w:numPr>
+          <w:ilvl w:val="0"/>
+          <w:numId w:val="27"/>
+        </w:numPr>
+        <w:spacing w:line="360" w:lineRule="auto"/>
+        <w:jc w:val="both"/>
+        <w:rPr>
+          <w:sz w:val="28"/>
+          <w:szCs w:val="28"/>
+        </w:rPr>
+      </w:pPr>
+      <w:r>
+        <w:rPr>
+          <w:rFonts w:eastAsiaTheme="minorHAnsi"/>
+          <w:sz w:val="28"/>
+          <w:szCs w:val="28"/>
+          <w:lang w:eastAsia="en-US"/>
+        </w:rPr>
+        <w:t>застосунок</w:t>
+      </w:r>
+      <w:r>
+        <w:rPr>
+          <w:sz w:val="28"/>
+          <w:szCs w:val="28"/>
+        </w:rPr>
+        <w:t xml:space="preserve"> має </w:t>
+      </w:r>
+      <w:r>
+        <w:rPr>
+          <w:sz w:val="28"/>
+          <w:szCs w:val="28"/>
+          <w:lang w:val="uk-UA"/>
+        </w:rPr>
+        <w:t xml:space="preserve">мати </w:t>
+      </w:r>
+      <w:r>
+        <w:rPr>
+          <w:sz w:val="28"/>
+          <w:szCs w:val="28"/>
+        </w:rPr>
+        <w:t>зрозумілий інтерфейс</w:t>
+      </w:r>
+      <w:r>
+        <w:rPr>
+          <w:sz w:val="28"/>
+          <w:szCs w:val="28"/>
+          <w:lang w:val="uk-UA"/>
+        </w:rPr>
+        <w:t xml:space="preserve"> згідно з </w:t>
+      </w:r>
+      <w:r>
+        <w:rPr>
+          <w:sz w:val="28"/>
+          <w:szCs w:val="28"/>
+          <w:lang w:val="en-US"/>
+        </w:rPr>
+        <w:t>Apple</w:t>
+      </w:r>
+      <w:r>
+        <w:rPr>
+          <w:sz w:val="28"/>
+          <w:szCs w:val="28"/>
+          <w:lang w:val="uk-UA"/>
+        </w:rPr>
+        <w:t xml:space="preserve"> </w:t>
+      </w:r>
+      <w:r>
+        <w:rPr>
+          <w:sz w:val="28"/>
+          <w:szCs w:val="28"/>
+          <w:lang w:val="en-US"/>
+        </w:rPr>
+        <w:t>Guidelines</w:t>
+      </w:r>
+      <w:r>
+        <w:rPr>
+          <w:sz w:val="28"/>
+          <w:szCs w:val="28"/>
+          <w:lang w:val="uk-UA"/>
+        </w:rPr>
+        <w:t>.</w:t>
+      </w:r>
+      <w:r>
+        <w:rPr>
+          <w:sz w:val="28"/>
+          <w:szCs w:val="28"/>
+          <w:lang w:val="uk-UA"/>
+        </w:rPr>
+        <w:t xml:space="preserve"> Кожен елемент повинен мати функціональну роль, дизайн система і ідеологія </w:t>
+      </w:r>
+      <w:r>
+        <w:rPr>
+          <w:sz w:val="28"/>
+          <w:szCs w:val="28"/>
+          <w:lang w:val="en-US"/>
+        </w:rPr>
+        <w:t>Apple</w:t>
+      </w:r>
+      <w:r>
+        <w:rPr>
+          <w:sz w:val="28"/>
+          <w:szCs w:val="28"/>
+          <w:lang w:val="uk-UA"/>
+        </w:rPr>
+        <w:t xml:space="preserve"> повинна бути повсюди в застосунку</w:t>
+      </w:r>
+      <w:r>
+        <w:rPr>
+          <w:sz w:val="28"/>
+          <w:szCs w:val="28"/>
+          <w:lang w:val="uk-UA"/>
+        </w:rPr>
+        <w:t xml:space="preserve">. </w:t>
+      </w:r>
+      <w:proofErr w:type="spellStart"/>
+      <w:r>
+        <w:rPr>
+          <w:sz w:val="28"/>
+          <w:szCs w:val="28"/>
+          <w:lang w:val="uk-UA"/>
+        </w:rPr>
+        <w:t>Інтрефейс</w:t>
+      </w:r>
+      <w:proofErr w:type="spellEnd"/>
+      <w:r>
+        <w:rPr>
+          <w:sz w:val="28"/>
+          <w:szCs w:val="28"/>
+          <w:lang w:val="uk-UA"/>
+        </w:rPr>
+        <w:t xml:space="preserve"> повинен бути зрозумілим користувачу. Інтерфейс повинен бути адаптований під всі екрани </w:t>
+      </w:r>
+      <w:r>
+        <w:rPr>
+          <w:sz w:val="28"/>
+          <w:szCs w:val="28"/>
+          <w:lang w:val="en-US"/>
+        </w:rPr>
+        <w:t>iPhone</w:t>
+      </w:r>
+    </w:p>
+    <w:p>
+      <w:pPr>
+        <w:pStyle w:val="ListParagraph"/>
+        <w:numPr>
+          <w:ilvl w:val="0"/>
+          <w:numId w:val="27"/>
+        </w:numPr>
+        <w:spacing w:line="360" w:lineRule="auto"/>
+        <w:jc w:val="both"/>
+        <w:rPr>
+          <w:sz w:val="28"/>
+          <w:szCs w:val="28"/>
+        </w:rPr>
+      </w:pPr>
+      <w:r>
+        <w:rPr>
+          <w:sz w:val="28"/>
+          <w:szCs w:val="28"/>
+          <w:lang w:val="uk-UA"/>
+        </w:rPr>
+        <w:t xml:space="preserve">Застосунок повинен </w:t>
+      </w:r>
+      <w:proofErr w:type="spellStart"/>
+      <w:r>
+        <w:rPr>
+          <w:sz w:val="28"/>
+          <w:szCs w:val="28"/>
+          <w:lang w:val="uk-UA"/>
+        </w:rPr>
+        <w:t>грамотно</w:t>
+      </w:r>
+      <w:proofErr w:type="spellEnd"/>
+      <w:r>
+        <w:rPr>
+          <w:sz w:val="28"/>
+          <w:szCs w:val="28"/>
+          <w:lang w:val="uk-UA"/>
+        </w:rPr>
+        <w:t xml:space="preserve"> використовувати ресурси девайсу: витік пам’яті недопустимо, правильна робота з потоками системи (</w:t>
+      </w:r>
+      <w:proofErr w:type="spellStart"/>
+      <w:r>
+        <w:rPr>
+          <w:sz w:val="28"/>
+          <w:szCs w:val="28"/>
+          <w:lang w:val="uk-UA"/>
+        </w:rPr>
+        <w:t>рейз</w:t>
+      </w:r>
+      <w:proofErr w:type="spellEnd"/>
+      <w:r>
+        <w:rPr>
+          <w:sz w:val="28"/>
+          <w:szCs w:val="28"/>
+          <w:lang w:val="uk-UA"/>
+        </w:rPr>
+        <w:t xml:space="preserve"> </w:t>
+      </w:r>
+      <w:proofErr w:type="spellStart"/>
+      <w:r>
+        <w:rPr>
+          <w:sz w:val="28"/>
+          <w:szCs w:val="28"/>
+          <w:lang w:val="uk-UA"/>
+        </w:rPr>
+        <w:t>кодішнс</w:t>
+      </w:r>
+      <w:proofErr w:type="spellEnd"/>
+      <w:r>
+        <w:rPr>
+          <w:sz w:val="28"/>
+          <w:szCs w:val="28"/>
+          <w:lang w:val="uk-UA"/>
+        </w:rPr>
+        <w:t xml:space="preserve">, </w:t>
+      </w:r>
+      <w:proofErr w:type="spellStart"/>
+      <w:r>
+        <w:rPr>
+          <w:sz w:val="28"/>
+          <w:szCs w:val="28"/>
+          <w:lang w:val="uk-UA"/>
+        </w:rPr>
+        <w:t>дедлоки</w:t>
+      </w:r>
+      <w:proofErr w:type="spellEnd"/>
+      <w:r>
+        <w:rPr>
+          <w:sz w:val="28"/>
+          <w:szCs w:val="28"/>
+          <w:lang w:val="uk-UA"/>
+        </w:rPr>
+        <w:t xml:space="preserve">, </w:t>
+      </w:r>
+      <w:proofErr w:type="spellStart"/>
+      <w:r>
+        <w:rPr>
+          <w:sz w:val="28"/>
+          <w:szCs w:val="28"/>
+          <w:lang w:val="uk-UA"/>
+        </w:rPr>
+        <w:t>лайвлоки</w:t>
+      </w:r>
+      <w:proofErr w:type="spellEnd"/>
+      <w:r>
+        <w:rPr>
+          <w:sz w:val="28"/>
+          <w:szCs w:val="28"/>
+          <w:lang w:val="uk-UA"/>
+        </w:rPr>
+        <w:t xml:space="preserve"> недопустимі)</w:t>
+      </w:r>
+    </w:p>
+    <w:p>
+      <w:pPr>
+        <w:pStyle w:val="ListParagraph"/>
+        <w:numPr>
+          <w:ilvl w:val="0"/>
+          <w:numId w:val="27"/>
+        </w:numPr>
+        <w:spacing w:line="360" w:lineRule="auto"/>
+        <w:jc w:val="both"/>
+        <w:rPr>
+          <w:sz w:val="28"/>
+          <w:szCs w:val="28"/>
+        </w:rPr>
+      </w:pPr>
+      <w:r>
+        <w:rPr>
+          <w:sz w:val="28"/>
+          <w:szCs w:val="28"/>
+          <w:lang w:val="uk-UA"/>
+        </w:rPr>
+        <w:t>Інтерфейс взаємодію з ботом через команди повинен бути зрозумілим навіть бабусі</w:t>
+      </w:r>
+    </w:p>
     <w:p>
       <w:pPr>
         <w:pStyle w:val="Heading2"/>
+        <w:rPr>
+          <w:szCs w:val="28"/>
+        </w:rPr>
       </w:pPr>
       <w:r>
         <w:rPr>
@@ -27591,6 +27987,14 @@
           <w:szCs w:val="28"/>
         </w:rPr>
         <w:t xml:space="preserve"> до розділу</w:t>
+      </w:r>
+    </w:p>
+    <w:p>
+      <w:pPr>
+        <w:pStyle w:val="Heading3"/>
+      </w:pPr>
+      <w:r>
+        <w:t>Аналоги</w:t>
       </w:r>
     </w:p>
     <w:p>
@@ -27849,7 +28253,16 @@
           <w:szCs w:val="28"/>
           <w:lang w:val="uk-UA"/>
         </w:rPr>
-        <w:t>, наприклад є рутинні завдання і одноденні, є можливість роботи нотатки спонтанних думок). Навіщо це все потрібно коли сам сервіс працює погано</w:t>
+        <w:t xml:space="preserve">, наприклад є рутинні завдання і одноденні, є </w:t>
+      </w:r>
+      <w:r>
+        <w:rPr>
+          <w:sz w:val="28"/>
+          <w:szCs w:val="28"/>
+          <w:lang w:val="uk-UA"/>
+        </w:rPr>
+        <w:lastRenderedPageBreak/>
+        <w:t>можливість роботи нотатки спонтанних думок). Навіщо це все потрібно коли сам сервіс працює погано</w:t>
       </w:r>
     </w:p>
     <w:p>
@@ -28000,30 +28413,730 @@
     </w:p>
     <w:p>
       <w:pPr>
-        <w:rPr>
-          <w:sz w:val="28"/>
-          <w:szCs w:val="28"/>
-        </w:rPr>
-      </w:pPr>
-    </w:p>
-    <w:p>
-      <w:pPr>
-        <w:rPr>
-          <w:sz w:val="28"/>
-          <w:szCs w:val="28"/>
-        </w:rPr>
-      </w:pPr>
-    </w:p>
-    <w:p>
-      <w:pPr>
-        <w:pStyle w:val="NormalWeb"/>
-        <w:rPr>
-          <w:rFonts w:ascii="Times New Roman,Bold" w:hAnsi="Times New Roman,Bold"/>
-          <w:sz w:val="32"/>
-          <w:szCs w:val="32"/>
-          <w:lang w:val="ru-RU"/>
-        </w:rPr>
-      </w:pPr>
+        <w:pStyle w:val="Heading3"/>
+        <w:rPr>
+          <w:lang w:val="ru-RU"/>
+        </w:rPr>
+      </w:pPr>
+      <w:proofErr w:type="spellStart"/>
+      <w:r>
+        <w:rPr>
+          <w:lang w:val="ru-RU"/>
+        </w:rPr>
+        <w:t>Вимоги</w:t>
+      </w:r>
+      <w:proofErr w:type="spellEnd"/>
+    </w:p>
+    <w:p>
+      <w:pPr>
+        <w:rPr>
+          <w:sz w:val="28"/>
+          <w:szCs w:val="28"/>
+        </w:rPr>
+      </w:pPr>
+      <w:r>
+        <w:rPr>
+          <w:sz w:val="28"/>
+          <w:szCs w:val="28"/>
+          <w:lang w:val="ru-RU"/>
+        </w:rPr>
+        <w:t xml:space="preserve">Є </w:t>
+      </w:r>
+      <w:proofErr w:type="spellStart"/>
+      <w:r>
+        <w:rPr>
+          <w:sz w:val="28"/>
+          <w:szCs w:val="28"/>
+          <w:lang w:val="ru-RU"/>
+        </w:rPr>
+        <w:t>конкретні</w:t>
+      </w:r>
+      <w:proofErr w:type="spellEnd"/>
+      <w:r>
+        <w:rPr>
+          <w:sz w:val="28"/>
+          <w:szCs w:val="28"/>
+          <w:lang w:val="ru-RU"/>
+        </w:rPr>
+        <w:t xml:space="preserve"> </w:t>
+      </w:r>
+      <w:proofErr w:type="spellStart"/>
+      <w:r>
+        <w:rPr>
+          <w:sz w:val="28"/>
+          <w:szCs w:val="28"/>
+          <w:lang w:val="ru-RU"/>
+        </w:rPr>
+        <w:t>вимоги</w:t>
+      </w:r>
+      <w:proofErr w:type="spellEnd"/>
+      <w:r>
+        <w:rPr>
+          <w:sz w:val="28"/>
+          <w:szCs w:val="28"/>
+          <w:lang w:val="ru-RU"/>
+        </w:rPr>
+        <w:t xml:space="preserve"> і </w:t>
+      </w:r>
+      <w:proofErr w:type="spellStart"/>
+      <w:r>
+        <w:rPr>
+          <w:sz w:val="28"/>
+          <w:szCs w:val="28"/>
+          <w:lang w:val="ru-RU"/>
+        </w:rPr>
+        <w:t>цілі</w:t>
+      </w:r>
+      <w:proofErr w:type="spellEnd"/>
+      <w:r>
+        <w:rPr>
+          <w:sz w:val="28"/>
+          <w:szCs w:val="28"/>
+          <w:lang w:val="ru-RU"/>
+        </w:rPr>
+        <w:t xml:space="preserve"> </w:t>
+      </w:r>
+      <w:proofErr w:type="spellStart"/>
+      <w:r>
+        <w:rPr>
+          <w:sz w:val="28"/>
+          <w:szCs w:val="28"/>
+          <w:lang w:val="ru-RU"/>
+        </w:rPr>
+        <w:t>для</w:t>
+      </w:r>
+      <w:proofErr w:type="spellEnd"/>
+      <w:r>
+        <w:rPr>
+          <w:sz w:val="28"/>
+          <w:szCs w:val="28"/>
+          <w:lang w:val="ru-RU"/>
+        </w:rPr>
+        <w:t xml:space="preserve"> </w:t>
+      </w:r>
+      <w:proofErr w:type="spellStart"/>
+      <w:r>
+        <w:rPr>
+          <w:sz w:val="28"/>
+          <w:szCs w:val="28"/>
+          <w:lang w:val="ru-RU"/>
+        </w:rPr>
+        <w:t>створення</w:t>
+      </w:r>
+      <w:proofErr w:type="spellEnd"/>
+      <w:r>
+        <w:rPr>
+          <w:sz w:val="28"/>
+          <w:szCs w:val="28"/>
+          <w:lang w:val="ru-RU"/>
+        </w:rPr>
+        <w:t xml:space="preserve"> </w:t>
+      </w:r>
+      <w:proofErr w:type="spellStart"/>
+      <w:r>
+        <w:rPr>
+          <w:sz w:val="28"/>
+          <w:szCs w:val="28"/>
+          <w:lang w:val="ru-RU"/>
+        </w:rPr>
+        <w:t>справді</w:t>
+      </w:r>
+      <w:proofErr w:type="spellEnd"/>
+      <w:r>
+        <w:rPr>
+          <w:sz w:val="28"/>
+          <w:szCs w:val="28"/>
+          <w:lang w:val="ru-RU"/>
+        </w:rPr>
+        <w:t xml:space="preserve"> </w:t>
+      </w:r>
+      <w:proofErr w:type="spellStart"/>
+      <w:r>
+        <w:rPr>
+          <w:sz w:val="28"/>
+          <w:szCs w:val="28"/>
+          <w:lang w:val="ru-RU"/>
+        </w:rPr>
+        <w:t>серьезної</w:t>
+      </w:r>
+      <w:proofErr w:type="spellEnd"/>
+      <w:r>
+        <w:rPr>
+          <w:sz w:val="28"/>
+          <w:szCs w:val="28"/>
+          <w:lang w:val="ru-RU"/>
+        </w:rPr>
+        <w:t xml:space="preserve"> </w:t>
+      </w:r>
+      <w:proofErr w:type="spellStart"/>
+      <w:r>
+        <w:rPr>
+          <w:sz w:val="28"/>
+          <w:szCs w:val="28"/>
+          <w:lang w:val="ru-RU"/>
+        </w:rPr>
+        <w:t>системи</w:t>
+      </w:r>
+      <w:proofErr w:type="spellEnd"/>
+      <w:r>
+        <w:rPr>
+          <w:sz w:val="28"/>
+          <w:szCs w:val="28"/>
+          <w:lang w:val="ru-RU"/>
+        </w:rPr>
+        <w:t xml:space="preserve">, яка </w:t>
+      </w:r>
+      <w:proofErr w:type="spellStart"/>
+      <w:r>
+        <w:rPr>
+          <w:sz w:val="28"/>
+          <w:szCs w:val="28"/>
+          <w:lang w:val="ru-RU"/>
+        </w:rPr>
+        <w:t>зможне</w:t>
+      </w:r>
+      <w:proofErr w:type="spellEnd"/>
+      <w:r>
+        <w:rPr>
+          <w:sz w:val="28"/>
+          <w:szCs w:val="28"/>
+          <w:lang w:val="ru-RU"/>
+        </w:rPr>
+        <w:t xml:space="preserve"> </w:t>
+      </w:r>
+      <w:proofErr w:type="spellStart"/>
+      <w:r>
+        <w:rPr>
+          <w:sz w:val="28"/>
+          <w:szCs w:val="28"/>
+          <w:lang w:val="ru-RU"/>
+        </w:rPr>
+        <w:t>надати</w:t>
+      </w:r>
+      <w:proofErr w:type="spellEnd"/>
+      <w:r>
+        <w:rPr>
+          <w:sz w:val="28"/>
+          <w:szCs w:val="28"/>
+          <w:lang w:val="ru-RU"/>
+        </w:rPr>
+        <w:t xml:space="preserve"> </w:t>
+      </w:r>
+      <w:proofErr w:type="spellStart"/>
+      <w:r>
+        <w:rPr>
+          <w:sz w:val="28"/>
+          <w:szCs w:val="28"/>
+          <w:lang w:val="ru-RU"/>
+        </w:rPr>
+        <w:t>справді</w:t>
+      </w:r>
+      <w:proofErr w:type="spellEnd"/>
+      <w:r>
+        <w:rPr>
+          <w:sz w:val="28"/>
+          <w:szCs w:val="28"/>
+          <w:lang w:val="ru-RU"/>
+        </w:rPr>
+        <w:t xml:space="preserve"> </w:t>
+      </w:r>
+      <w:proofErr w:type="spellStart"/>
+      <w:r>
+        <w:rPr>
+          <w:sz w:val="28"/>
+          <w:szCs w:val="28"/>
+          <w:lang w:val="ru-RU"/>
+        </w:rPr>
+        <w:t>корисний</w:t>
+      </w:r>
+      <w:proofErr w:type="spellEnd"/>
+      <w:r>
+        <w:rPr>
+          <w:sz w:val="28"/>
+          <w:szCs w:val="28"/>
+          <w:lang w:val="ru-RU"/>
+        </w:rPr>
+        <w:t xml:space="preserve"> </w:t>
+      </w:r>
+      <w:proofErr w:type="spellStart"/>
+      <w:r>
+        <w:rPr>
+          <w:sz w:val="28"/>
+          <w:szCs w:val="28"/>
+          <w:lang w:val="ru-RU"/>
+        </w:rPr>
+        <w:t>функціонал</w:t>
+      </w:r>
+      <w:proofErr w:type="spellEnd"/>
+      <w:r>
+        <w:rPr>
+          <w:sz w:val="28"/>
+          <w:szCs w:val="28"/>
+          <w:lang w:val="ru-RU"/>
+        </w:rPr>
+        <w:t xml:space="preserve"> </w:t>
+      </w:r>
+      <w:proofErr w:type="spellStart"/>
+      <w:r>
+        <w:rPr>
+          <w:sz w:val="28"/>
+          <w:szCs w:val="28"/>
+          <w:lang w:val="ru-RU"/>
+        </w:rPr>
+        <w:t>користувачу</w:t>
+      </w:r>
+      <w:proofErr w:type="spellEnd"/>
+      <w:r>
+        <w:rPr>
+          <w:sz w:val="28"/>
+          <w:szCs w:val="28"/>
+          <w:lang w:val="ru-RU"/>
+        </w:rPr>
+        <w:t xml:space="preserve">. </w:t>
+      </w:r>
+      <w:proofErr w:type="spellStart"/>
+      <w:r>
+        <w:rPr>
+          <w:sz w:val="28"/>
+          <w:szCs w:val="28"/>
+          <w:lang w:val="ru-RU"/>
+        </w:rPr>
+        <w:t>У</w:t>
+      </w:r>
+      <w:r>
+        <w:rPr>
+          <w:sz w:val="28"/>
+          <w:szCs w:val="28"/>
+          <w:lang w:val="ru-RU"/>
+        </w:rPr>
+        <w:t>сі</w:t>
+      </w:r>
+      <w:proofErr w:type="spellEnd"/>
+      <w:r>
+        <w:rPr>
+          <w:sz w:val="28"/>
+          <w:szCs w:val="28"/>
+          <w:lang w:val="ru-RU"/>
+        </w:rPr>
+        <w:t xml:space="preserve"> </w:t>
+      </w:r>
+      <w:proofErr w:type="spellStart"/>
+      <w:r>
+        <w:rPr>
+          <w:sz w:val="28"/>
+          <w:szCs w:val="28"/>
+          <w:lang w:val="ru-RU"/>
+        </w:rPr>
+        <w:t>вимоги</w:t>
+      </w:r>
+      <w:proofErr w:type="spellEnd"/>
+      <w:r>
+        <w:rPr>
+          <w:sz w:val="28"/>
+          <w:szCs w:val="28"/>
+          <w:lang w:val="ru-RU"/>
+        </w:rPr>
+        <w:t xml:space="preserve"> </w:t>
+      </w:r>
+      <w:proofErr w:type="spellStart"/>
+      <w:r>
+        <w:rPr>
+          <w:sz w:val="28"/>
+          <w:szCs w:val="28"/>
+          <w:lang w:val="ru-RU"/>
+        </w:rPr>
+        <w:t>потрібно</w:t>
+      </w:r>
+      <w:proofErr w:type="spellEnd"/>
+      <w:r>
+        <w:rPr>
+          <w:sz w:val="28"/>
+          <w:szCs w:val="28"/>
+          <w:lang w:val="ru-RU"/>
+        </w:rPr>
+        <w:t xml:space="preserve"> максимально </w:t>
+      </w:r>
+      <w:proofErr w:type="spellStart"/>
+      <w:r>
+        <w:rPr>
+          <w:sz w:val="28"/>
+          <w:szCs w:val="28"/>
+          <w:lang w:val="ru-RU"/>
+        </w:rPr>
+        <w:t>зробити</w:t>
+      </w:r>
+      <w:proofErr w:type="spellEnd"/>
+      <w:r>
+        <w:rPr>
+          <w:sz w:val="28"/>
+          <w:szCs w:val="28"/>
+          <w:lang w:val="ru-RU"/>
+        </w:rPr>
+        <w:t xml:space="preserve"> в </w:t>
+      </w:r>
+      <w:proofErr w:type="spellStart"/>
+      <w:r>
+        <w:rPr>
+          <w:sz w:val="28"/>
+          <w:szCs w:val="28"/>
+          <w:lang w:val="ru-RU"/>
+        </w:rPr>
+        <w:t>цій</w:t>
+      </w:r>
+      <w:proofErr w:type="spellEnd"/>
+      <w:r>
+        <w:rPr>
+          <w:sz w:val="28"/>
+          <w:szCs w:val="28"/>
+          <w:lang w:val="ru-RU"/>
+        </w:rPr>
+        <w:t xml:space="preserve"> </w:t>
+      </w:r>
+      <w:proofErr w:type="spellStart"/>
+      <w:r>
+        <w:rPr>
+          <w:sz w:val="28"/>
+          <w:szCs w:val="28"/>
+          <w:lang w:val="ru-RU"/>
+        </w:rPr>
+        <w:t>роботі</w:t>
+      </w:r>
+      <w:proofErr w:type="spellEnd"/>
+      <w:r>
+        <w:rPr>
+          <w:sz w:val="28"/>
+          <w:szCs w:val="28"/>
+          <w:lang w:val="ru-RU"/>
+        </w:rPr>
+        <w:t xml:space="preserve"> і </w:t>
+      </w:r>
+      <w:proofErr w:type="spellStart"/>
+      <w:r>
+        <w:rPr>
+          <w:sz w:val="28"/>
+          <w:szCs w:val="28"/>
+          <w:lang w:val="ru-RU"/>
+        </w:rPr>
+        <w:t>наліпшувати</w:t>
+      </w:r>
+      <w:proofErr w:type="spellEnd"/>
+      <w:r>
+        <w:rPr>
+          <w:sz w:val="28"/>
+          <w:szCs w:val="28"/>
+          <w:lang w:val="ru-RU"/>
+        </w:rPr>
+        <w:t xml:space="preserve"> у </w:t>
+      </w:r>
+      <w:proofErr w:type="spellStart"/>
+      <w:r>
+        <w:rPr>
+          <w:sz w:val="28"/>
+          <w:szCs w:val="28"/>
+          <w:lang w:val="ru-RU"/>
+        </w:rPr>
+        <w:t>наступних</w:t>
+      </w:r>
+      <w:proofErr w:type="spellEnd"/>
+      <w:r>
+        <w:rPr>
+          <w:sz w:val="28"/>
+          <w:szCs w:val="28"/>
+          <w:lang w:val="ru-RU"/>
+        </w:rPr>
+        <w:t xml:space="preserve"> </w:t>
+      </w:r>
+      <w:proofErr w:type="spellStart"/>
+      <w:r>
+        <w:rPr>
+          <w:sz w:val="28"/>
+          <w:szCs w:val="28"/>
+          <w:lang w:val="ru-RU"/>
+        </w:rPr>
+        <w:t>версія</w:t>
+      </w:r>
+      <w:r>
+        <w:rPr>
+          <w:sz w:val="28"/>
+          <w:szCs w:val="28"/>
+          <w:lang w:val="ru-RU"/>
+        </w:rPr>
+        <w:t>х</w:t>
+      </w:r>
+      <w:proofErr w:type="spellEnd"/>
+      <w:r>
+        <w:rPr>
+          <w:sz w:val="28"/>
+          <w:szCs w:val="28"/>
+          <w:lang w:val="ru-RU"/>
+        </w:rPr>
+        <w:t xml:space="preserve"> </w:t>
+      </w:r>
+      <w:proofErr w:type="spellStart"/>
+      <w:r>
+        <w:rPr>
+          <w:sz w:val="28"/>
+          <w:szCs w:val="28"/>
+          <w:lang w:val="ru-RU"/>
+        </w:rPr>
+        <w:t>програмног</w:t>
+      </w:r>
+      <w:r>
+        <w:rPr>
+          <w:sz w:val="28"/>
+          <w:szCs w:val="28"/>
+          <w:lang w:val="ru-RU"/>
+        </w:rPr>
+        <w:t>о</w:t>
+      </w:r>
+      <w:proofErr w:type="spellEnd"/>
+      <w:r>
+        <w:rPr>
+          <w:sz w:val="28"/>
+          <w:szCs w:val="28"/>
+          <w:lang w:val="ru-RU"/>
+        </w:rPr>
+        <w:t xml:space="preserve"> продукту.</w:t>
+      </w:r>
+      <w:r>
+        <w:rPr>
+          <w:sz w:val="28"/>
+          <w:szCs w:val="28"/>
+          <w:lang w:val="ru-RU"/>
+        </w:rPr>
+        <w:t xml:space="preserve"> </w:t>
+      </w:r>
+      <w:proofErr w:type="spellStart"/>
+      <w:r>
+        <w:rPr>
+          <w:sz w:val="28"/>
+          <w:szCs w:val="28"/>
+          <w:lang w:val="ru-RU"/>
+        </w:rPr>
+        <w:t>Цілі</w:t>
+      </w:r>
+      <w:proofErr w:type="spellEnd"/>
+      <w:r>
+        <w:rPr>
+          <w:sz w:val="28"/>
+          <w:szCs w:val="28"/>
+          <w:lang w:val="ru-RU"/>
+        </w:rPr>
+        <w:t xml:space="preserve"> проекту </w:t>
+      </w:r>
+      <w:proofErr w:type="spellStart"/>
+      <w:r>
+        <w:rPr>
+          <w:sz w:val="28"/>
+          <w:szCs w:val="28"/>
+          <w:lang w:val="ru-RU"/>
+        </w:rPr>
+        <w:t>скорочено</w:t>
+      </w:r>
+      <w:proofErr w:type="spellEnd"/>
+      <w:r>
+        <w:rPr>
+          <w:sz w:val="28"/>
+          <w:szCs w:val="28"/>
+          <w:lang w:val="ru-RU"/>
+        </w:rPr>
+        <w:t xml:space="preserve"> - </w:t>
+      </w:r>
+      <w:proofErr w:type="spellStart"/>
+      <w:r>
+        <w:rPr>
+          <w:sz w:val="28"/>
+          <w:szCs w:val="28"/>
+          <w:lang w:val="ru-RU"/>
+        </w:rPr>
+        <w:t>це</w:t>
+      </w:r>
+      <w:proofErr w:type="spellEnd"/>
+      <w:r>
+        <w:rPr>
+          <w:sz w:val="28"/>
+          <w:szCs w:val="28"/>
+          <w:lang w:val="ru-RU"/>
+        </w:rPr>
+        <w:t xml:space="preserve"> максимальна </w:t>
+      </w:r>
+      <w:proofErr w:type="spellStart"/>
+      <w:r>
+        <w:rPr>
+          <w:sz w:val="28"/>
+          <w:szCs w:val="28"/>
+          <w:lang w:val="ru-RU"/>
+        </w:rPr>
+        <w:t>функціональнасть</w:t>
+      </w:r>
+      <w:proofErr w:type="spellEnd"/>
+      <w:r>
+        <w:rPr>
+          <w:sz w:val="28"/>
+          <w:szCs w:val="28"/>
+          <w:lang w:val="ru-RU"/>
+        </w:rPr>
+        <w:t xml:space="preserve">, яку </w:t>
+      </w:r>
+      <w:proofErr w:type="spellStart"/>
+      <w:r>
+        <w:rPr>
+          <w:sz w:val="28"/>
+          <w:szCs w:val="28"/>
+          <w:lang w:val="ru-RU"/>
+        </w:rPr>
+        <w:t>справді</w:t>
+      </w:r>
+      <w:proofErr w:type="spellEnd"/>
+      <w:r>
+        <w:rPr>
+          <w:sz w:val="28"/>
+          <w:szCs w:val="28"/>
+          <w:lang w:val="ru-RU"/>
+        </w:rPr>
+        <w:t xml:space="preserve"> </w:t>
+      </w:r>
+      <w:proofErr w:type="spellStart"/>
+      <w:r>
+        <w:rPr>
+          <w:sz w:val="28"/>
+          <w:szCs w:val="28"/>
+          <w:lang w:val="ru-RU"/>
+        </w:rPr>
+        <w:t>дуже</w:t>
+      </w:r>
+      <w:proofErr w:type="spellEnd"/>
+      <w:r>
+        <w:rPr>
+          <w:sz w:val="28"/>
+          <w:szCs w:val="28"/>
+          <w:lang w:val="ru-RU"/>
+        </w:rPr>
+        <w:t xml:space="preserve"> </w:t>
+      </w:r>
+      <w:proofErr w:type="spellStart"/>
+      <w:r>
+        <w:rPr>
+          <w:sz w:val="28"/>
+          <w:szCs w:val="28"/>
+          <w:lang w:val="ru-RU"/>
+        </w:rPr>
+        <w:t>влучно</w:t>
+      </w:r>
+      <w:proofErr w:type="spellEnd"/>
+      <w:r>
+        <w:rPr>
+          <w:sz w:val="28"/>
+          <w:szCs w:val="28"/>
+          <w:lang w:val="ru-RU"/>
+        </w:rPr>
+        <w:t xml:space="preserve"> можно </w:t>
+      </w:r>
+      <w:proofErr w:type="spellStart"/>
+      <w:r>
+        <w:rPr>
+          <w:sz w:val="28"/>
+          <w:szCs w:val="28"/>
+          <w:lang w:val="ru-RU"/>
+        </w:rPr>
+        <w:t>викорстовувати</w:t>
+      </w:r>
+      <w:proofErr w:type="spellEnd"/>
+      <w:r>
+        <w:rPr>
+          <w:sz w:val="28"/>
+          <w:szCs w:val="28"/>
+          <w:lang w:val="ru-RU"/>
+        </w:rPr>
+        <w:t xml:space="preserve"> і </w:t>
+      </w:r>
+      <w:proofErr w:type="spellStart"/>
+      <w:r>
+        <w:rPr>
+          <w:sz w:val="28"/>
+          <w:szCs w:val="28"/>
+          <w:lang w:val="ru-RU"/>
+        </w:rPr>
+        <w:t>відносна</w:t>
+      </w:r>
+      <w:proofErr w:type="spellEnd"/>
+      <w:r>
+        <w:rPr>
+          <w:sz w:val="28"/>
+          <w:szCs w:val="28"/>
+          <w:lang w:val="ru-RU"/>
+        </w:rPr>
+        <w:t xml:space="preserve"> простота у </w:t>
+      </w:r>
+      <w:proofErr w:type="spellStart"/>
+      <w:r>
+        <w:rPr>
+          <w:sz w:val="28"/>
+          <w:szCs w:val="28"/>
+          <w:lang w:val="ru-RU"/>
+        </w:rPr>
+        <w:t>інтерфейсі</w:t>
+      </w:r>
+      <w:proofErr w:type="spellEnd"/>
+      <w:r>
+        <w:rPr>
+          <w:sz w:val="28"/>
+          <w:szCs w:val="28"/>
+          <w:lang w:val="ru-RU"/>
+        </w:rPr>
+        <w:t xml:space="preserve">, яка </w:t>
+      </w:r>
+      <w:proofErr w:type="spellStart"/>
+      <w:r>
+        <w:rPr>
+          <w:sz w:val="28"/>
+          <w:szCs w:val="28"/>
+          <w:lang w:val="ru-RU"/>
+        </w:rPr>
+        <w:t>поєдную</w:t>
+      </w:r>
+      <w:proofErr w:type="spellEnd"/>
+      <w:r>
+        <w:rPr>
+          <w:sz w:val="28"/>
+          <w:szCs w:val="28"/>
+          <w:lang w:val="ru-RU"/>
+        </w:rPr>
+        <w:t xml:space="preserve"> </w:t>
+      </w:r>
+      <w:proofErr w:type="spellStart"/>
+      <w:r>
+        <w:rPr>
+          <w:sz w:val="28"/>
+          <w:szCs w:val="28"/>
+          <w:lang w:val="ru-RU"/>
+        </w:rPr>
+        <w:t>еталону</w:t>
+      </w:r>
+      <w:proofErr w:type="spellEnd"/>
+      <w:r>
+        <w:rPr>
+          <w:sz w:val="28"/>
+          <w:szCs w:val="28"/>
+          <w:lang w:val="ru-RU"/>
+        </w:rPr>
+        <w:t xml:space="preserve"> дизайн систему </w:t>
+      </w:r>
+      <w:r>
+        <w:rPr>
+          <w:sz w:val="28"/>
+          <w:szCs w:val="28"/>
+          <w:lang w:val="en-US"/>
+        </w:rPr>
+        <w:t>Apple</w:t>
+      </w:r>
+      <w:r>
+        <w:rPr>
+          <w:sz w:val="28"/>
+          <w:szCs w:val="28"/>
+        </w:rPr>
+        <w:t xml:space="preserve">, простоту і красоту </w:t>
+      </w:r>
     </w:p>
     <w:p>
       <w:pPr>
@@ -41001,6 +42114,119 @@
     </w:lvl>
   </w:abstractNum>
   <w:abstractNum w:abstractNumId="13" w15:restartNumberingAfterBreak="0">
+    <w:nsid w:val="46B95AE0"/>
+    <w:multiLevelType w:val="hybridMultilevel"/>
+    <w:tmpl w:val="2DA6A490"/>
+    <w:lvl w:ilvl="0" w:tplc="E0E69CE4">
+      <w:start w:val="4"/>
+      <w:numFmt w:val="bullet"/>
+      <w:lvlText w:val="-"/>
+      <w:lvlJc w:val="left"/>
+      <w:pPr>
+        <w:ind w:left="720" w:hanging="360"/>
+      </w:pPr>
+      <w:rPr>
+        <w:rFonts w:ascii="Times New Roman" w:eastAsia="Times New Roman" w:hAnsi="Times New Roman" w:cs="Times New Roman" w:hint="default"/>
+      </w:rPr>
+    </w:lvl>
+    <w:lvl w:ilvl="1" w:tplc="08090003" w:tentative="1">
+      <w:start w:val="1"/>
+      <w:numFmt w:val="bullet"/>
+      <w:lvlText w:val="o"/>
+      <w:lvlJc w:val="left"/>
+      <w:pPr>
+        <w:ind w:left="1440" w:hanging="360"/>
+      </w:pPr>
+      <w:rPr>
+        <w:rFonts w:ascii="Courier New" w:hAnsi="Courier New" w:hint="default"/>
+      </w:rPr>
+    </w:lvl>
+    <w:lvl w:ilvl="2" w:tplc="08090005" w:tentative="1">
+      <w:start w:val="1"/>
+      <w:numFmt w:val="bullet"/>
+      <w:lvlText w:val=""/>
+      <w:lvlJc w:val="left"/>
+      <w:pPr>
+        <w:ind w:left="2160" w:hanging="360"/>
+      </w:pPr>
+      <w:rPr>
+        <w:rFonts w:ascii="Wingdings" w:hAnsi="Wingdings" w:hint="default"/>
+      </w:rPr>
+    </w:lvl>
+    <w:lvl w:ilvl="3" w:tplc="08090001" w:tentative="1">
+      <w:start w:val="1"/>
+      <w:numFmt w:val="bullet"/>
+      <w:lvlText w:val=""/>
+      <w:lvlJc w:val="left"/>
+      <w:pPr>
+        <w:ind w:left="2880" w:hanging="360"/>
+      </w:pPr>
+      <w:rPr>
+        <w:rFonts w:ascii="Symbol" w:hAnsi="Symbol" w:hint="default"/>
+      </w:rPr>
+    </w:lvl>
+    <w:lvl w:ilvl="4" w:tplc="08090003" w:tentative="1">
+      <w:start w:val="1"/>
+      <w:numFmt w:val="bullet"/>
+      <w:lvlText w:val="o"/>
+      <w:lvlJc w:val="left"/>
+      <w:pPr>
+        <w:ind w:left="3600" w:hanging="360"/>
+      </w:pPr>
+      <w:rPr>
+        <w:rFonts w:ascii="Courier New" w:hAnsi="Courier New" w:hint="default"/>
+      </w:rPr>
+    </w:lvl>
+    <w:lvl w:ilvl="5" w:tplc="08090005" w:tentative="1">
+      <w:start w:val="1"/>
+      <w:numFmt w:val="bullet"/>
+      <w:lvlText w:val=""/>
+      <w:lvlJc w:val="left"/>
+      <w:pPr>
+        <w:ind w:left="4320" w:hanging="360"/>
+      </w:pPr>
+      <w:rPr>
+        <w:rFonts w:ascii="Wingdings" w:hAnsi="Wingdings" w:hint="default"/>
+      </w:rPr>
+    </w:lvl>
+    <w:lvl w:ilvl="6" w:tplc="08090001" w:tentative="1">
+      <w:start w:val="1"/>
+      <w:numFmt w:val="bullet"/>
+      <w:lvlText w:val=""/>
+      <w:lvlJc w:val="left"/>
+      <w:pPr>
+        <w:ind w:left="5040" w:hanging="360"/>
+      </w:pPr>
+      <w:rPr>
+        <w:rFonts w:ascii="Symbol" w:hAnsi="Symbol" w:hint="default"/>
+      </w:rPr>
+    </w:lvl>
+    <w:lvl w:ilvl="7" w:tplc="08090003" w:tentative="1">
+      <w:start w:val="1"/>
+      <w:numFmt w:val="bullet"/>
+      <w:lvlText w:val="o"/>
+      <w:lvlJc w:val="left"/>
+      <w:pPr>
+        <w:ind w:left="5760" w:hanging="360"/>
+      </w:pPr>
+      <w:rPr>
+        <w:rFonts w:ascii="Courier New" w:hAnsi="Courier New" w:hint="default"/>
+      </w:rPr>
+    </w:lvl>
+    <w:lvl w:ilvl="8" w:tplc="08090005" w:tentative="1">
+      <w:start w:val="1"/>
+      <w:numFmt w:val="bullet"/>
+      <w:lvlText w:val=""/>
+      <w:lvlJc w:val="left"/>
+      <w:pPr>
+        <w:ind w:left="6480" w:hanging="360"/>
+      </w:pPr>
+      <w:rPr>
+        <w:rFonts w:ascii="Wingdings" w:hAnsi="Wingdings" w:hint="default"/>
+      </w:rPr>
+    </w:lvl>
+  </w:abstractNum>
+  <w:abstractNum w:abstractNumId="14" w15:restartNumberingAfterBreak="0">
     <w:nsid w:val="503A1832"/>
     <w:multiLevelType w:val="multilevel"/>
     <w:tmpl w:val="E24E844E"/>
@@ -41113,7 +42339,7 @@
       </w:pPr>
     </w:lvl>
   </w:abstractNum>
-  <w:abstractNum w:abstractNumId="14" w15:restartNumberingAfterBreak="0">
+  <w:abstractNum w:abstractNumId="15" w15:restartNumberingAfterBreak="0">
     <w:nsid w:val="5337251F"/>
     <w:multiLevelType w:val="multilevel"/>
     <w:tmpl w:val="97263480"/>
@@ -41262,7 +42488,7 @@
       </w:rPr>
     </w:lvl>
   </w:abstractNum>
-  <w:abstractNum w:abstractNumId="15" w15:restartNumberingAfterBreak="0">
+  <w:abstractNum w:abstractNumId="16" w15:restartNumberingAfterBreak="0">
     <w:nsid w:val="54050720"/>
     <w:multiLevelType w:val="multilevel"/>
     <w:tmpl w:val="0276C990"/>
@@ -41375,7 +42601,7 @@
       </w:pPr>
     </w:lvl>
   </w:abstractNum>
-  <w:abstractNum w:abstractNumId="16" w15:restartNumberingAfterBreak="0">
+  <w:abstractNum w:abstractNumId="17" w15:restartNumberingAfterBreak="0">
     <w:nsid w:val="5B133118"/>
     <w:multiLevelType w:val="multilevel"/>
     <w:tmpl w:val="5406F0E0"/>
@@ -41524,7 +42750,7 @@
       </w:rPr>
     </w:lvl>
   </w:abstractNum>
-  <w:abstractNum w:abstractNumId="17" w15:restartNumberingAfterBreak="0">
+  <w:abstractNum w:abstractNumId="18" w15:restartNumberingAfterBreak="0">
     <w:nsid w:val="5BCD15FB"/>
     <w:multiLevelType w:val="multilevel"/>
     <w:tmpl w:val="D444B302"/>
@@ -41637,7 +42863,7 @@
       </w:pPr>
     </w:lvl>
   </w:abstractNum>
-  <w:abstractNum w:abstractNumId="18" w15:restartNumberingAfterBreak="0">
+  <w:abstractNum w:abstractNumId="19" w15:restartNumberingAfterBreak="0">
     <w:nsid w:val="605A1E88"/>
     <w:multiLevelType w:val="multilevel"/>
     <w:tmpl w:val="FE022C40"/>
@@ -41754,7 +42980,7 @@
       </w:pPr>
     </w:lvl>
   </w:abstractNum>
-  <w:abstractNum w:abstractNumId="19" w15:restartNumberingAfterBreak="0">
+  <w:abstractNum w:abstractNumId="20" w15:restartNumberingAfterBreak="0">
     <w:nsid w:val="61AB3360"/>
     <w:multiLevelType w:val="hybridMultilevel"/>
     <w:tmpl w:val="872AE2F0"/>
@@ -41868,7 +43094,7 @@
       </w:rPr>
     </w:lvl>
   </w:abstractNum>
-  <w:abstractNum w:abstractNumId="20" w15:restartNumberingAfterBreak="0">
+  <w:abstractNum w:abstractNumId="21" w15:restartNumberingAfterBreak="0">
     <w:nsid w:val="6AD12BAF"/>
     <w:multiLevelType w:val="hybridMultilevel"/>
     <w:tmpl w:val="7A62A70A"/>
@@ -41957,7 +43183,7 @@
       </w:pPr>
     </w:lvl>
   </w:abstractNum>
-  <w:abstractNum w:abstractNumId="21" w15:restartNumberingAfterBreak="0">
+  <w:abstractNum w:abstractNumId="22" w15:restartNumberingAfterBreak="0">
     <w:nsid w:val="6F7646E5"/>
     <w:multiLevelType w:val="multilevel"/>
     <w:tmpl w:val="F2EE5D4A"/>
@@ -42070,7 +43296,7 @@
       </w:pPr>
     </w:lvl>
   </w:abstractNum>
-  <w:abstractNum w:abstractNumId="22" w15:restartNumberingAfterBreak="0">
+  <w:abstractNum w:abstractNumId="23" w15:restartNumberingAfterBreak="0">
     <w:nsid w:val="73141728"/>
     <w:multiLevelType w:val="multilevel"/>
     <w:tmpl w:val="2CC8439A"/>
@@ -42219,7 +43445,7 @@
       </w:rPr>
     </w:lvl>
   </w:abstractNum>
-  <w:abstractNum w:abstractNumId="23" w15:restartNumberingAfterBreak="0">
+  <w:abstractNum w:abstractNumId="24" w15:restartNumberingAfterBreak="0">
     <w:nsid w:val="7429190D"/>
     <w:multiLevelType w:val="multilevel"/>
     <w:tmpl w:val="8D04700C"/>
@@ -42305,7 +43531,7 @@
       </w:pPr>
     </w:lvl>
   </w:abstractNum>
-  <w:abstractNum w:abstractNumId="24" w15:restartNumberingAfterBreak="0">
+  <w:abstractNum w:abstractNumId="25" w15:restartNumberingAfterBreak="0">
     <w:nsid w:val="7B941D7F"/>
     <w:multiLevelType w:val="multilevel"/>
     <w:tmpl w:val="8250A450"/>
@@ -42429,7 +43655,7 @@
     <w:abstractNumId w:val="5"/>
   </w:num>
   <w:num w:numId="3" w16cid:durableId="1855917720">
-    <w:abstractNumId w:val="20"/>
+    <w:abstractNumId w:val="21"/>
   </w:num>
   <w:num w:numId="4" w16cid:durableId="395201142">
     <w:abstractNumId w:val="1"/>
@@ -42438,10 +43664,10 @@
     <w:abstractNumId w:val="10"/>
   </w:num>
   <w:num w:numId="6" w16cid:durableId="679627038">
-    <w:abstractNumId w:val="19"/>
+    <w:abstractNumId w:val="20"/>
   </w:num>
   <w:num w:numId="7" w16cid:durableId="1456295745">
-    <w:abstractNumId w:val="21"/>
+    <w:abstractNumId w:val="22"/>
   </w:num>
   <w:num w:numId="8" w16cid:durableId="632949192">
     <w:abstractNumId w:val="3"/>
@@ -42453,31 +43679,31 @@
     <w:abstractNumId w:val="4"/>
   </w:num>
   <w:num w:numId="11" w16cid:durableId="1805808576">
-    <w:abstractNumId w:val="22"/>
+    <w:abstractNumId w:val="23"/>
   </w:num>
   <w:num w:numId="12" w16cid:durableId="1285962446">
     <w:abstractNumId w:val="7"/>
   </w:num>
   <w:num w:numId="13" w16cid:durableId="1135369421">
-    <w:abstractNumId w:val="16"/>
+    <w:abstractNumId w:val="17"/>
   </w:num>
   <w:num w:numId="14" w16cid:durableId="1655908916">
     <w:abstractNumId w:val="8"/>
   </w:num>
   <w:num w:numId="15" w16cid:durableId="1387412890">
-    <w:abstractNumId w:val="14"/>
+    <w:abstractNumId w:val="15"/>
   </w:num>
   <w:num w:numId="16" w16cid:durableId="2116291758">
-    <w:abstractNumId w:val="18"/>
+    <w:abstractNumId w:val="19"/>
   </w:num>
   <w:num w:numId="17" w16cid:durableId="313410333">
-    <w:abstractNumId w:val="24"/>
+    <w:abstractNumId w:val="25"/>
   </w:num>
   <w:num w:numId="18" w16cid:durableId="2123070448">
-    <w:abstractNumId w:val="15"/>
+    <w:abstractNumId w:val="16"/>
   </w:num>
   <w:num w:numId="19" w16cid:durableId="2048293883">
-    <w:abstractNumId w:val="13"/>
+    <w:abstractNumId w:val="14"/>
   </w:num>
   <w:num w:numId="20" w16cid:durableId="351416918">
     <w:abstractNumId w:val="9"/>
@@ -42489,7 +43715,7 @@
     <w:abstractNumId w:val="0"/>
   </w:num>
   <w:num w:numId="23" w16cid:durableId="2057194362">
-    <w:abstractNumId w:val="17"/>
+    <w:abstractNumId w:val="18"/>
   </w:num>
   <w:num w:numId="24" w16cid:durableId="1115979535">
     <w:abstractNumId w:val="10"/>
@@ -42522,10 +43748,13 @@
     </w:lvlOverride>
   </w:num>
   <w:num w:numId="25" w16cid:durableId="841358741">
-    <w:abstractNumId w:val="23"/>
+    <w:abstractNumId w:val="24"/>
   </w:num>
   <w:num w:numId="26" w16cid:durableId="1736195249">
     <w:abstractNumId w:val="11"/>
+  </w:num>
+  <w:num w:numId="27" w16cid:durableId="328945434">
+    <w:abstractNumId w:val="13"/>
   </w:num>
 </w:numbering>
 </file>

</xml_diff>

<commit_message>
2.14 - p4 v2
</commit_message>
<xml_diff>
--- a/diplom-proq.docx
+++ b/diplom-proq.docx
@@ -3473,10 +3473,7 @@
                             </w:p>
                             <w:p>
                               <w:r>
-                                <w:t xml:space="preserve"> </w:t>
-                              </w:r>
-                              <w:r>
-                                <w:t>–</w:t>
+                                <w:t xml:space="preserve"> –</w:t>
                               </w:r>
                             </w:p>
                           </w:txbxContent>
@@ -44201,6 +44198,7 @@
       </w:pPr>
       <w:r>
         <w:rPr>
+          <w:noProof/>
           <w:sz w:val="28"/>
           <w:szCs w:val="28"/>
         </w:rPr>
@@ -44523,6 +44521,7 @@
       </w:pPr>
       <w:r>
         <w:rPr>
+          <w:noProof/>
           <w:sz w:val="28"/>
           <w:szCs w:val="28"/>
         </w:rPr>
@@ -44568,101 +44567,150 @@
       <w:pPr>
         <w:pStyle w:val="Caption"/>
         <w:rPr>
+          <w:lang w:val="ru-RU"/>
+        </w:rPr>
+      </w:pPr>
+      <w:r>
+        <w:t xml:space="preserve">Рисунок </w:t>
+      </w:r>
+      <w:r>
+        <w:fldChar w:fldCharType="begin"/>
+      </w:r>
+      <w:r>
+        <w:instrText xml:space="preserve"> SEQ Рисунок \* ARABIC </w:instrText>
+      </w:r>
+      <w:r>
+        <w:fldChar w:fldCharType="separate"/>
+      </w:r>
+      <w:r>
+        <w:rPr>
+          <w:noProof/>
+        </w:rPr>
+        <w:t>7</w:t>
+      </w:r>
+      <w:r>
+        <w:fldChar w:fldCharType="end"/>
+      </w:r>
+      <w:r>
+        <w:rPr>
+          <w:lang w:val="ru-RU"/>
+        </w:rPr>
+        <w:t xml:space="preserve"> - </w:t>
+      </w:r>
+      <w:r>
+        <w:t xml:space="preserve">Вигляд застосунку у </w:t>
+      </w:r>
+      <w:r>
+        <w:rPr>
           <w:lang w:val="en-US"/>
         </w:rPr>
-      </w:pPr>
-      <w:r>
-        <w:t xml:space="preserve">Рисунок </w:t>
-      </w:r>
-      <w:r>
-        <w:fldChar w:fldCharType="begin"/>
-      </w:r>
-      <w:r>
-        <w:instrText xml:space="preserve"> SEQ Рисунок \* ARABIC </w:instrText>
-      </w:r>
-      <w:r>
-        <w:fldChar w:fldCharType="separate"/>
-      </w:r>
-      <w:r>
-        <w:rPr>
-          <w:noProof/>
-        </w:rPr>
-        <w:t>7</w:t>
-      </w:r>
-      <w:r>
-        <w:fldChar w:fldCharType="end"/>
-      </w:r>
-      <w:r>
+        <w:t>AppStore</w:t>
+      </w:r>
+    </w:p>
+    <w:p>
+      <w:pPr>
+        <w:pStyle w:val="Heading3"/>
         <w:rPr>
           <w:lang w:val="en-US"/>
         </w:rPr>
-        <w:t xml:space="preserve"> - </w:t>
-      </w:r>
-      <w:r>
-        <w:t xml:space="preserve">Вигляд застосунку у </w:t>
-      </w:r>
+      </w:pPr>
+      <w:bookmarkStart w:id="66" w:name="_Toc136790406"/>
       <w:r>
         <w:rPr>
           <w:lang w:val="en-US"/>
         </w:rPr>
-        <w:t>AppStore</w:t>
-      </w:r>
-    </w:p>
-    <w:p>
-      <w:pPr>
-        <w:pStyle w:val="Heading3"/>
-        <w:rPr>
+        <w:t>Telegram Bot</w:t>
+      </w:r>
+      <w:bookmarkEnd w:id="66"/>
+    </w:p>
+    <w:p>
+      <w:pPr>
+        <w:ind w:firstLine="0"/>
+        <w:rPr>
+          <w:sz w:val="28"/>
+          <w:szCs w:val="28"/>
+          <w:lang w:val="ru-RU"/>
+        </w:rPr>
+      </w:pPr>
+      <w:r>
+        <w:rPr>
+          <w:sz w:val="28"/>
+          <w:szCs w:val="28"/>
+        </w:rPr>
+        <w:t xml:space="preserve">Для того, щоб </w:t>
+      </w:r>
+      <w:proofErr w:type="spellStart"/>
+      <w:r>
+        <w:rPr>
+          <w:sz w:val="28"/>
+          <w:szCs w:val="28"/>
+        </w:rPr>
+        <w:t>захостити</w:t>
+      </w:r>
+      <w:proofErr w:type="spellEnd"/>
+      <w:r>
+        <w:rPr>
+          <w:sz w:val="28"/>
+          <w:szCs w:val="28"/>
+        </w:rPr>
+        <w:t xml:space="preserve"> бота я </w:t>
+      </w:r>
+      <w:proofErr w:type="spellStart"/>
+      <w:r>
+        <w:rPr>
+          <w:sz w:val="28"/>
+          <w:szCs w:val="28"/>
+        </w:rPr>
+        <w:t>використовув</w:t>
+      </w:r>
+      <w:proofErr w:type="spellEnd"/>
+      <w:r>
+        <w:rPr>
+          <w:sz w:val="28"/>
+          <w:szCs w:val="28"/>
+        </w:rPr>
+        <w:t xml:space="preserve"> </w:t>
+      </w:r>
+      <w:r>
+        <w:rPr>
+          <w:sz w:val="28"/>
+          <w:szCs w:val="28"/>
           <w:lang w:val="en-US"/>
         </w:rPr>
-      </w:pPr>
-      <w:bookmarkStart w:id="66" w:name="_Toc136790406"/>
-      <w:r>
-        <w:rPr>
+        <w:t>Google</w:t>
+      </w:r>
+      <w:r>
+        <w:rPr>
+          <w:sz w:val="28"/>
+          <w:szCs w:val="28"/>
+          <w:lang w:val="ru-RU"/>
+        </w:rPr>
+        <w:t xml:space="preserve"> </w:t>
+      </w:r>
+      <w:r>
+        <w:rPr>
+          <w:sz w:val="28"/>
+          <w:szCs w:val="28"/>
           <w:lang w:val="en-US"/>
         </w:rPr>
-        <w:t>Telegram Bot</w:t>
-      </w:r>
-      <w:bookmarkEnd w:id="66"/>
-    </w:p>
-    <w:p>
-      <w:pPr>
-        <w:ind w:firstLine="0"/>
-        <w:rPr>
-          <w:sz w:val="28"/>
-          <w:szCs w:val="28"/>
-          <w:lang w:val="en-US"/>
-        </w:rPr>
-      </w:pPr>
-      <w:r>
-        <w:rPr>
-          <w:sz w:val="28"/>
-          <w:szCs w:val="28"/>
-        </w:rPr>
-        <w:t xml:space="preserve">Для того, щоб </w:t>
-      </w:r>
-      <w:proofErr w:type="spellStart"/>
-      <w:r>
-        <w:rPr>
-          <w:sz w:val="28"/>
-          <w:szCs w:val="28"/>
-        </w:rPr>
-        <w:t>захостити</w:t>
-      </w:r>
-      <w:proofErr w:type="spellEnd"/>
-      <w:r>
-        <w:rPr>
-          <w:sz w:val="28"/>
-          <w:szCs w:val="28"/>
-        </w:rPr>
-        <w:t xml:space="preserve"> бота я </w:t>
-      </w:r>
-      <w:proofErr w:type="spellStart"/>
-      <w:r>
-        <w:rPr>
-          <w:sz w:val="28"/>
-          <w:szCs w:val="28"/>
-        </w:rPr>
-        <w:t>використовув</w:t>
+        <w:t>Cloud</w:t>
+      </w:r>
+    </w:p>
+    <w:p>
+      <w:pPr>
+        <w:rPr>
+          <w:sz w:val="28"/>
+          <w:szCs w:val="28"/>
+          <w:lang w:val="en-UA" w:eastAsia="en-GB"/>
+        </w:rPr>
+      </w:pPr>
+      <w:proofErr w:type="spellStart"/>
+      <w:r>
+        <w:rPr>
+          <w:sz w:val="28"/>
+          <w:szCs w:val="28"/>
+        </w:rPr>
+        <w:t>Google</w:t>
       </w:r>
       <w:proofErr w:type="spellEnd"/>
       <w:r>
@@ -44672,45 +44720,21 @@
         </w:rPr>
         <w:t xml:space="preserve"> </w:t>
       </w:r>
-      <w:r>
-        <w:rPr>
-          <w:sz w:val="28"/>
-          <w:szCs w:val="28"/>
-          <w:lang w:val="en-US"/>
-        </w:rPr>
-        <w:t>Google</w:t>
-      </w:r>
-      <w:r>
-        <w:rPr>
-          <w:sz w:val="28"/>
-          <w:szCs w:val="28"/>
-          <w:lang w:val="ru-RU"/>
-        </w:rPr>
-        <w:t xml:space="preserve"> </w:t>
-      </w:r>
-      <w:r>
-        <w:rPr>
-          <w:sz w:val="28"/>
-          <w:szCs w:val="28"/>
-          <w:lang w:val="en-US"/>
+      <w:proofErr w:type="spellStart"/>
+      <w:r>
+        <w:rPr>
+          <w:sz w:val="28"/>
+          <w:szCs w:val="28"/>
         </w:rPr>
         <w:t>Cloud</w:t>
       </w:r>
-    </w:p>
-    <w:p>
-      <w:pPr>
-        <w:rPr>
-          <w:sz w:val="28"/>
-          <w:szCs w:val="28"/>
-          <w:lang w:val="en-UA" w:eastAsia="en-GB"/>
-        </w:rPr>
-      </w:pPr>
-      <w:r>
-        <w:rPr>
-          <w:sz w:val="28"/>
-          <w:szCs w:val="28"/>
-        </w:rPr>
-        <w:t>Google Cloud є хмарною платформою, розробленою компанією Google, яка надає широкий спектр послуг інфраструктури, обчислень, зберігання даних, аналітики, штучного інтелекту та інших послуг, що допомагають підприємствам розробляти, розгортати та керувати своїми додатками та сервісами в хмарному середовищі.</w:t>
+      <w:proofErr w:type="spellEnd"/>
+      <w:r>
+        <w:rPr>
+          <w:sz w:val="28"/>
+          <w:szCs w:val="28"/>
+        </w:rPr>
+        <w:t xml:space="preserve"> є хмарною платформою, розробленою компанією Google, яка надає широкий спектр послуг інфраструктури, обчислень, зберігання даних, аналітики, штучного інтелекту та інших послуг, що допомагають підприємствам розробляти, розгортати та керувати своїми додатками та сервісами в хмарному середовищі.</w:t>
       </w:r>
     </w:p>
     <w:p>
@@ -45004,6 +45028,301 @@
     </w:p>
     <w:p>
       <w:pPr>
+        <w:rPr>
+          <w:sz w:val="28"/>
+          <w:szCs w:val="28"/>
+          <w:lang w:val="ru-RU"/>
+        </w:rPr>
+      </w:pPr>
+      <w:r>
+        <w:rPr>
+          <w:sz w:val="28"/>
+          <w:szCs w:val="28"/>
+        </w:rPr>
+        <w:t xml:space="preserve">Будь-який </w:t>
+      </w:r>
+      <w:proofErr w:type="spellStart"/>
+      <w:r>
+        <w:rPr>
+          <w:sz w:val="28"/>
+          <w:szCs w:val="28"/>
+        </w:rPr>
+        <w:t>користвуч</w:t>
+      </w:r>
+      <w:proofErr w:type="spellEnd"/>
+      <w:r>
+        <w:rPr>
+          <w:sz w:val="28"/>
+          <w:szCs w:val="28"/>
+        </w:rPr>
+        <w:t xml:space="preserve">, що встановив застосунок з </w:t>
+      </w:r>
+      <w:r>
+        <w:rPr>
+          <w:sz w:val="28"/>
+          <w:szCs w:val="28"/>
+          <w:lang w:val="en-US"/>
+        </w:rPr>
+        <w:t>AppStore</w:t>
+      </w:r>
+      <w:r>
+        <w:rPr>
+          <w:sz w:val="28"/>
+          <w:szCs w:val="28"/>
+          <w:lang w:val="ru-RU"/>
+        </w:rPr>
+        <w:t xml:space="preserve"> </w:t>
+      </w:r>
+      <w:proofErr w:type="spellStart"/>
+      <w:r>
+        <w:rPr>
+          <w:sz w:val="28"/>
+          <w:szCs w:val="28"/>
+          <w:lang w:val="ru-RU"/>
+        </w:rPr>
+        <w:t>має</w:t>
+      </w:r>
+      <w:proofErr w:type="spellEnd"/>
+      <w:r>
+        <w:rPr>
+          <w:sz w:val="28"/>
+          <w:szCs w:val="28"/>
+          <w:lang w:val="ru-RU"/>
+        </w:rPr>
+        <w:t xml:space="preserve"> </w:t>
+      </w:r>
+      <w:proofErr w:type="spellStart"/>
+      <w:r>
+        <w:rPr>
+          <w:sz w:val="28"/>
+          <w:szCs w:val="28"/>
+          <w:lang w:val="ru-RU"/>
+        </w:rPr>
+        <w:t>можливіть</w:t>
+      </w:r>
+      <w:proofErr w:type="spellEnd"/>
+      <w:r>
+        <w:rPr>
+          <w:sz w:val="28"/>
+          <w:szCs w:val="28"/>
+          <w:lang w:val="ru-RU"/>
+        </w:rPr>
+        <w:t xml:space="preserve"> </w:t>
+      </w:r>
+      <w:proofErr w:type="spellStart"/>
+      <w:r>
+        <w:rPr>
+          <w:sz w:val="28"/>
+          <w:szCs w:val="28"/>
+          <w:lang w:val="ru-RU"/>
+        </w:rPr>
+        <w:t>встановлювати</w:t>
+      </w:r>
+      <w:proofErr w:type="spellEnd"/>
+      <w:r>
+        <w:rPr>
+          <w:sz w:val="28"/>
+          <w:szCs w:val="28"/>
+          <w:lang w:val="ru-RU"/>
+        </w:rPr>
+        <w:t xml:space="preserve"> </w:t>
+      </w:r>
+      <w:proofErr w:type="spellStart"/>
+      <w:r>
+        <w:rPr>
+          <w:sz w:val="28"/>
+          <w:szCs w:val="28"/>
+          <w:lang w:val="ru-RU"/>
+        </w:rPr>
+        <w:t>оновлення</w:t>
+      </w:r>
+      <w:proofErr w:type="spellEnd"/>
+      <w:r>
+        <w:rPr>
+          <w:sz w:val="28"/>
+          <w:szCs w:val="28"/>
+          <w:lang w:val="ru-RU"/>
+        </w:rPr>
+        <w:t xml:space="preserve">. </w:t>
+      </w:r>
+      <w:proofErr w:type="spellStart"/>
+      <w:r>
+        <w:rPr>
+          <w:sz w:val="28"/>
+          <w:szCs w:val="28"/>
+          <w:lang w:val="ru-RU"/>
+        </w:rPr>
+        <w:t>Оновлення</w:t>
+      </w:r>
+      <w:proofErr w:type="spellEnd"/>
+      <w:r>
+        <w:rPr>
+          <w:sz w:val="28"/>
+          <w:szCs w:val="28"/>
+          <w:lang w:val="ru-RU"/>
+        </w:rPr>
+        <w:t xml:space="preserve"> </w:t>
+      </w:r>
+      <w:proofErr w:type="spellStart"/>
+      <w:r>
+        <w:rPr>
+          <w:sz w:val="28"/>
+          <w:szCs w:val="28"/>
+          <w:lang w:val="ru-RU"/>
+        </w:rPr>
+        <w:t>викладуються</w:t>
+      </w:r>
+      <w:proofErr w:type="spellEnd"/>
+      <w:r>
+        <w:rPr>
+          <w:sz w:val="28"/>
+          <w:szCs w:val="28"/>
+          <w:lang w:val="ru-RU"/>
+        </w:rPr>
+        <w:t xml:space="preserve"> за такою ж схемою як і просто </w:t>
+      </w:r>
+      <w:proofErr w:type="spellStart"/>
+      <w:r>
+        <w:rPr>
+          <w:sz w:val="28"/>
+          <w:szCs w:val="28"/>
+          <w:lang w:val="ru-RU"/>
+        </w:rPr>
+        <w:t>викладка</w:t>
+      </w:r>
+      <w:proofErr w:type="spellEnd"/>
+      <w:r>
+        <w:rPr>
+          <w:sz w:val="28"/>
+          <w:szCs w:val="28"/>
+          <w:lang w:val="ru-RU"/>
+        </w:rPr>
+        <w:t xml:space="preserve"> </w:t>
+      </w:r>
+      <w:proofErr w:type="spellStart"/>
+      <w:r>
+        <w:rPr>
+          <w:sz w:val="28"/>
+          <w:szCs w:val="28"/>
+          <w:lang w:val="ru-RU"/>
+        </w:rPr>
+        <w:t>застосунку</w:t>
+      </w:r>
+      <w:proofErr w:type="spellEnd"/>
+      <w:r>
+        <w:rPr>
+          <w:sz w:val="28"/>
+          <w:szCs w:val="28"/>
+          <w:lang w:val="ru-RU"/>
+        </w:rPr>
+        <w:t xml:space="preserve">. </w:t>
+      </w:r>
+    </w:p>
+    <w:p>
+      <w:pPr>
+        <w:ind w:firstLine="0"/>
+        <w:rPr>
+          <w:sz w:val="28"/>
+          <w:szCs w:val="28"/>
+          <w:lang w:val="ru-RU"/>
+        </w:rPr>
+      </w:pPr>
+    </w:p>
+    <w:p>
+      <w:pPr>
+        <w:ind w:firstLine="0"/>
+        <w:jc w:val="center"/>
+        <w:rPr>
+          <w:sz w:val="28"/>
+          <w:szCs w:val="28"/>
+          <w:lang w:val="ru-RU"/>
+        </w:rPr>
+      </w:pPr>
+      <w:r>
+        <w:rPr>
+          <w:sz w:val="28"/>
+          <w:szCs w:val="28"/>
+          <w:lang w:val="ru-RU"/>
+        </w:rPr>
+        <w:drawing>
+          <wp:inline distT="0" distB="0" distL="0" distR="0" wp14:anchorId="005CE6F6" wp14:editId="76F46F31">
+            <wp:extent cx="4996206" cy="3071012"/>
+            <wp:effectExtent l="0" t="0" r="5080" b="2540"/>
+            <wp:docPr id="821422782" name="Picture 1" descr="A screenshot of a phone&#10;&#10;Description automatically generated with medium confidence"/>
+            <wp:cNvGraphicFramePr>
+              <a:graphicFrameLocks xmlns:a="http://schemas.openxmlformats.org/drawingml/2006/main" noChangeAspect="1"/>
+            </wp:cNvGraphicFramePr>
+            <a:graphic xmlns:a="http://schemas.openxmlformats.org/drawingml/2006/main">
+              <a:graphicData uri="http://schemas.openxmlformats.org/drawingml/2006/picture">
+                <pic:pic xmlns:pic="http://schemas.openxmlformats.org/drawingml/2006/picture">
+                  <pic:nvPicPr>
+                    <pic:cNvPr id="821422782" name="Picture 1" descr="A screenshot of a phone&#10;&#10;Description automatically generated with medium confidence"/>
+                    <pic:cNvPicPr/>
+                  </pic:nvPicPr>
+                  <pic:blipFill>
+                    <a:blip r:embed="rId16"/>
+                    <a:stretch>
+                      <a:fillRect/>
+                    </a:stretch>
+                  </pic:blipFill>
+                  <pic:spPr>
+                    <a:xfrm>
+                      <a:off x="0" y="0"/>
+                      <a:ext cx="4996206" cy="3071012"/>
+                    </a:xfrm>
+                    <a:prstGeom prst="rect">
+                      <a:avLst/>
+                    </a:prstGeom>
+                  </pic:spPr>
+                </pic:pic>
+              </a:graphicData>
+            </a:graphic>
+          </wp:inline>
+        </w:drawing>
+      </w:r>
+    </w:p>
+    <w:p>
+      <w:pPr>
+        <w:pStyle w:val="Caption"/>
+        <w:rPr>
+          <w:sz w:val="28"/>
+          <w:szCs w:val="28"/>
+          <w:lang w:val="ru-RU"/>
+        </w:rPr>
+      </w:pPr>
+      <w:r>
+        <w:t xml:space="preserve">Рисунок </w:t>
+      </w:r>
+      <w:r>
+        <w:fldChar w:fldCharType="begin"/>
+      </w:r>
+      <w:r>
+        <w:instrText xml:space="preserve"> SEQ Рисунок \* ARABIC </w:instrText>
+      </w:r>
+      <w:r>
+        <w:fldChar w:fldCharType="separate"/>
+      </w:r>
+      <w:r>
+        <w:rPr>
+          <w:noProof/>
+        </w:rPr>
+        <w:t>8</w:t>
+      </w:r>
+      <w:r>
+        <w:fldChar w:fldCharType="end"/>
+      </w:r>
+      <w:r>
+        <w:t xml:space="preserve"> - Вигляд оновлення в </w:t>
+      </w:r>
+      <w:r>
+        <w:rPr>
+          <w:lang w:val="en-US"/>
+        </w:rPr>
+        <w:t>AppStore</w:t>
+      </w:r>
+    </w:p>
+    <w:p>
+      <w:pPr>
         <w:pStyle w:val="Heading3"/>
         <w:rPr>
           <w:lang w:val="en-US"/>
@@ -45014,12 +45333,51 @@
         <w:rPr>
           <w:lang w:val="en-US"/>
         </w:rPr>
+        <w:lastRenderedPageBreak/>
         <w:t>Telegram Bot</w:t>
       </w:r>
       <w:bookmarkEnd w:id="70"/>
     </w:p>
     <w:p>
       <w:pPr>
+        <w:rPr>
+          <w:sz w:val="28"/>
+          <w:szCs w:val="28"/>
+        </w:rPr>
+      </w:pPr>
+      <w:r>
+        <w:rPr>
+          <w:sz w:val="28"/>
+          <w:szCs w:val="28"/>
+          <w:lang w:val="en-US"/>
+        </w:rPr>
+        <w:t>Telegram Bot</w:t>
+      </w:r>
+      <w:r>
+        <w:rPr>
+          <w:sz w:val="28"/>
+          <w:szCs w:val="28"/>
+        </w:rPr>
+        <w:t xml:space="preserve"> отримує оновлення не залежно від дій користувача, для цього потрібно просто загрузити нову версію програми до </w:t>
+      </w:r>
+      <w:r>
+        <w:rPr>
+          <w:sz w:val="28"/>
+          <w:szCs w:val="28"/>
+          <w:lang w:val="en-US"/>
+        </w:rPr>
+        <w:t>Google Cloud</w:t>
+      </w:r>
+      <w:r>
+        <w:rPr>
+          <w:sz w:val="28"/>
+          <w:szCs w:val="28"/>
+        </w:rPr>
+        <w:t xml:space="preserve"> користувачі навіть нічого не помітять.</w:t>
+      </w:r>
+    </w:p>
+    <w:p>
+      <w:pPr>
         <w:pStyle w:val="Heading3"/>
       </w:pPr>
       <w:bookmarkStart w:id="71" w:name="_Toc136790411"/>
@@ -45027,7 +45385,19 @@
         <w:rPr>
           <w:lang w:val="en-US"/>
         </w:rPr>
-        <w:t xml:space="preserve">Back-end </w:t>
+        <w:t>Back</w:t>
+      </w:r>
+      <w:r>
+        <w:t>-</w:t>
+      </w:r>
+      <w:r>
+        <w:rPr>
+          <w:lang w:val="en-US"/>
+        </w:rPr>
+        <w:t>end</w:t>
+      </w:r>
+      <w:r>
+        <w:t xml:space="preserve"> </w:t>
       </w:r>
       <w:r>
         <w:t>програма</w:t>
@@ -45039,6 +45409,77 @@
     </w:p>
     <w:p>
       <w:pPr>
+        <w:ind w:firstLine="576"/>
+        <w:rPr>
+          <w:sz w:val="28"/>
+          <w:szCs w:val="28"/>
+        </w:rPr>
+      </w:pPr>
+      <w:proofErr w:type="spellStart"/>
+      <w:r>
+        <w:rPr>
+          <w:sz w:val="28"/>
+          <w:szCs w:val="28"/>
+        </w:rPr>
+        <w:t>Back-end</w:t>
+      </w:r>
+      <w:proofErr w:type="spellEnd"/>
+      <w:r>
+        <w:rPr>
+          <w:sz w:val="28"/>
+          <w:szCs w:val="28"/>
+        </w:rPr>
+        <w:t xml:space="preserve"> програма </w:t>
+      </w:r>
+      <w:proofErr w:type="spellStart"/>
+      <w:r>
+        <w:rPr>
+          <w:sz w:val="28"/>
+          <w:szCs w:val="28"/>
+        </w:rPr>
+        <w:t>тримує</w:t>
+      </w:r>
+      <w:proofErr w:type="spellEnd"/>
+      <w:r>
+        <w:rPr>
+          <w:sz w:val="28"/>
+          <w:szCs w:val="28"/>
+        </w:rPr>
+        <w:t xml:space="preserve"> оновлення не залежно від дій користувача, для цього потрібно просто загрузити нову версію програми до </w:t>
+      </w:r>
+      <w:r>
+        <w:rPr>
+          <w:sz w:val="28"/>
+          <w:szCs w:val="28"/>
+          <w:lang w:val="en-US"/>
+        </w:rPr>
+        <w:t>Google</w:t>
+      </w:r>
+      <w:r>
+        <w:rPr>
+          <w:sz w:val="28"/>
+          <w:szCs w:val="28"/>
+        </w:rPr>
+        <w:t xml:space="preserve"> </w:t>
+      </w:r>
+      <w:r>
+        <w:rPr>
+          <w:sz w:val="28"/>
+          <w:szCs w:val="28"/>
+          <w:lang w:val="en-US"/>
+        </w:rPr>
+        <w:t>Cloud</w:t>
+      </w:r>
+      <w:r>
+        <w:rPr>
+          <w:sz w:val="28"/>
+          <w:szCs w:val="28"/>
+        </w:rPr>
+        <w:t xml:space="preserve"> користувачі навіть нічого не помітять.</w:t>
+      </w:r>
+    </w:p>
+    <w:p>
+      <w:pPr>
         <w:pStyle w:val="Heading2"/>
       </w:pPr>
       <w:bookmarkStart w:id="72" w:name="_Toc136790412"/>
@@ -45050,9 +45491,297 @@
         <w:t xml:space="preserve"> </w:t>
       </w:r>
     </w:p>
+    <w:p>
+      <w:pPr>
+        <w:rPr>
+          <w:sz w:val="28"/>
+          <w:szCs w:val="28"/>
+          <w:lang w:val="en-UA" w:eastAsia="en-GB"/>
+        </w:rPr>
+      </w:pPr>
+      <w:r>
+        <w:rPr>
+          <w:sz w:val="28"/>
+          <w:szCs w:val="28"/>
+        </w:rPr>
+        <w:t xml:space="preserve">У розділі було розкрито процес завантаження та оновлення застосунків в App Store - офіційному магазині додатків для пристроїв. Цей магазин є єдиним законним </w:t>
+      </w:r>
+      <w:r>
+        <w:rPr>
+          <w:sz w:val="28"/>
+          <w:szCs w:val="28"/>
+        </w:rPr>
+        <w:t>місцем</w:t>
+      </w:r>
+      <w:r>
+        <w:rPr>
+          <w:sz w:val="28"/>
+          <w:szCs w:val="28"/>
+        </w:rPr>
+        <w:t xml:space="preserve">, </w:t>
+      </w:r>
+      <w:r>
+        <w:rPr>
+          <w:sz w:val="28"/>
+          <w:szCs w:val="28"/>
+        </w:rPr>
+        <w:t xml:space="preserve">де </w:t>
+      </w:r>
+      <w:r>
+        <w:rPr>
+          <w:sz w:val="28"/>
+          <w:szCs w:val="28"/>
+        </w:rPr>
+        <w:t xml:space="preserve">користувачі </w:t>
+      </w:r>
+      <w:r>
+        <w:rPr>
+          <w:sz w:val="28"/>
+          <w:szCs w:val="28"/>
+        </w:rPr>
+        <w:t xml:space="preserve">можуть </w:t>
+      </w:r>
+      <w:r>
+        <w:rPr>
+          <w:sz w:val="28"/>
+          <w:szCs w:val="28"/>
+        </w:rPr>
+        <w:t>завантажувати та оновлювати застосунки на своїх пристроях.</w:t>
+      </w:r>
+    </w:p>
+    <w:p>
+      <w:pPr>
+        <w:rPr>
+          <w:sz w:val="28"/>
+          <w:szCs w:val="28"/>
+        </w:rPr>
+      </w:pPr>
+      <w:r>
+        <w:rPr>
+          <w:sz w:val="28"/>
+          <w:szCs w:val="28"/>
+        </w:rPr>
+        <w:t>Для розповсюдження застосунку через App Store необхідно мати розробницький аккаунт, який надає доступ до App Store Connect. Спочатку вам потрібно заповнити свій профіль особистою контактною інформацією, банківськими даними та податковими даними. Після надсилання цих даних для верифікації, ви отримаєте можливість завантажити архів з вашим застосунком.</w:t>
+      </w:r>
+    </w:p>
+    <w:p>
+      <w:pPr>
+        <w:rPr>
+          <w:sz w:val="28"/>
+          <w:szCs w:val="28"/>
+        </w:rPr>
+      </w:pPr>
+      <w:r>
+        <w:rPr>
+          <w:sz w:val="28"/>
+          <w:szCs w:val="28"/>
+        </w:rPr>
+        <w:t>Архівування застосунку здійснюється за допомогою IDE XCode, в якому ви проводили розробку. Після цього вам потрібно заповнити інформацію про застосунок, яка буде відображатися на головному екрані App Store. Після повної перевірки, яка може зайняти від одного до трьох днів, ваш застосунок стане доступним для завантаження в магазині.</w:t>
+      </w:r>
+    </w:p>
+    <w:p>
+      <w:pPr>
+        <w:rPr>
+          <w:sz w:val="28"/>
+          <w:szCs w:val="28"/>
+        </w:rPr>
+      </w:pPr>
+      <w:r>
+        <w:rPr>
+          <w:sz w:val="28"/>
+          <w:szCs w:val="28"/>
+        </w:rPr>
+        <w:t xml:space="preserve">Для оновлення версії застосунку в App Store вам потрібно створити актуальний архів і надіслати його на перевірку, разом із коротким описом </w:t>
+      </w:r>
+      <w:r>
+        <w:rPr>
+          <w:sz w:val="28"/>
+          <w:szCs w:val="28"/>
+        </w:rPr>
+        <w:lastRenderedPageBreak/>
+        <w:t>змін, внесених у новій версії. Процес оновлення аналогічний до першого завантаження.</w:t>
+      </w:r>
+    </w:p>
+    <w:p>
+      <w:pPr>
+        <w:rPr>
+          <w:sz w:val="28"/>
+          <w:szCs w:val="28"/>
+          <w:lang w:val="en-UA" w:eastAsia="en-GB"/>
+        </w:rPr>
+      </w:pPr>
+      <w:r>
+        <w:rPr>
+          <w:sz w:val="28"/>
+          <w:szCs w:val="28"/>
+        </w:rPr>
+        <w:t>Щодо оновлення Telegram-бота, процес є досить простим і непомітним для користувачів. Для оновлення бота достатньо лише завантажити нову версію програми до Google Cloud, і користувачі навіть не помітять цих змін.</w:t>
+      </w:r>
+    </w:p>
+    <w:p>
+      <w:pPr>
+        <w:rPr>
+          <w:sz w:val="28"/>
+          <w:szCs w:val="28"/>
+        </w:rPr>
+      </w:pPr>
+      <w:r>
+        <w:rPr>
+          <w:sz w:val="28"/>
+          <w:szCs w:val="28"/>
+        </w:rPr>
+        <w:t>Google Cloud надає потужні можливості для хостингу і розгортання додатків, зокрема Telegram-ботів. Після того, як ви створили свій бот і протестували його на локальному середовищі, ви можете завантажити програму на Google Cloud. Цей процес включає створення і налаштування віртуальної машини або іншого середовища, де буде розміщений ваш бот.</w:t>
+      </w:r>
+    </w:p>
+    <w:p>
+      <w:pPr>
+        <w:rPr>
+          <w:sz w:val="28"/>
+          <w:szCs w:val="28"/>
+        </w:rPr>
+      </w:pPr>
+      <w:r>
+        <w:rPr>
+          <w:sz w:val="28"/>
+          <w:szCs w:val="28"/>
+        </w:rPr>
+        <w:t xml:space="preserve">Після завантаження нової версії програми на </w:t>
+      </w:r>
+      <w:proofErr w:type="spellStart"/>
+      <w:r>
+        <w:rPr>
+          <w:sz w:val="28"/>
+          <w:szCs w:val="28"/>
+        </w:rPr>
+        <w:t>Google</w:t>
+      </w:r>
+      <w:proofErr w:type="spellEnd"/>
+      <w:r>
+        <w:rPr>
+          <w:sz w:val="28"/>
+          <w:szCs w:val="28"/>
+        </w:rPr>
+        <w:t xml:space="preserve"> </w:t>
+      </w:r>
+      <w:proofErr w:type="spellStart"/>
+      <w:r>
+        <w:rPr>
+          <w:sz w:val="28"/>
+          <w:szCs w:val="28"/>
+        </w:rPr>
+        <w:t>Cloud</w:t>
+      </w:r>
+      <w:proofErr w:type="spellEnd"/>
+      <w:r>
+        <w:rPr>
+          <w:sz w:val="28"/>
+          <w:szCs w:val="28"/>
+        </w:rPr>
+        <w:t>,</w:t>
+      </w:r>
+      <w:r>
+        <w:rPr>
+          <w:sz w:val="28"/>
+          <w:szCs w:val="28"/>
+        </w:rPr>
+        <w:t xml:space="preserve"> </w:t>
+      </w:r>
+      <w:proofErr w:type="spellStart"/>
+      <w:r>
+        <w:rPr>
+          <w:sz w:val="28"/>
+          <w:szCs w:val="28"/>
+        </w:rPr>
+        <w:t>Telegram</w:t>
+      </w:r>
+      <w:proofErr w:type="spellEnd"/>
+      <w:r>
+        <w:rPr>
+          <w:sz w:val="28"/>
+          <w:szCs w:val="28"/>
+        </w:rPr>
+        <w:t>-бот автоматично оновиться</w:t>
+      </w:r>
+      <w:r>
+        <w:rPr>
+          <w:sz w:val="28"/>
+          <w:szCs w:val="28"/>
+        </w:rPr>
+        <w:t xml:space="preserve"> і </w:t>
+      </w:r>
+      <w:r>
+        <w:rPr>
+          <w:sz w:val="28"/>
+          <w:szCs w:val="28"/>
+        </w:rPr>
+        <w:t>користувачі нічого не помітять. Бот продовжить працювати, виконуючи запити користувачів та надсилаючи відповіді, інакше кажучи, від їхного боку нічого не зміниться.</w:t>
+      </w:r>
+    </w:p>
+    <w:p>
+      <w:pPr>
+        <w:rPr>
+          <w:sz w:val="28"/>
+          <w:szCs w:val="28"/>
+        </w:rPr>
+      </w:pPr>
+      <w:r>
+        <w:rPr>
+          <w:sz w:val="28"/>
+          <w:szCs w:val="28"/>
+        </w:rPr>
+        <w:t>Цей простий і зручний процес оновлення дозволяє</w:t>
+      </w:r>
+      <w:r>
+        <w:rPr>
+          <w:sz w:val="28"/>
+          <w:szCs w:val="28"/>
+        </w:rPr>
+        <w:t xml:space="preserve"> </w:t>
+      </w:r>
+      <w:r>
+        <w:rPr>
+          <w:sz w:val="28"/>
+          <w:szCs w:val="28"/>
+        </w:rPr>
+        <w:t>швидко впроваджувати виправлення помилок, нові функції та поліпшення в</w:t>
+      </w:r>
+      <w:r>
+        <w:rPr>
+          <w:sz w:val="28"/>
+          <w:szCs w:val="28"/>
+        </w:rPr>
+        <w:t xml:space="preserve"> </w:t>
+      </w:r>
+      <w:proofErr w:type="spellStart"/>
+      <w:r>
+        <w:rPr>
+          <w:sz w:val="28"/>
+          <w:szCs w:val="28"/>
+        </w:rPr>
+        <w:t>Telegram</w:t>
+      </w:r>
+      <w:proofErr w:type="spellEnd"/>
+      <w:r>
+        <w:rPr>
+          <w:sz w:val="28"/>
+          <w:szCs w:val="28"/>
+        </w:rPr>
+        <w:t>-боті без необхідності переривати роботу бота або сповіщати користувачів про оновлення. Всі зміни виконуються безпомилково, що дозволяє боту безперебійно функціонувати й надавати якісний сервіс користувачам.</w:t>
+      </w:r>
+    </w:p>
+    <w:p>
+      <w:pPr>
+        <w:rPr>
+          <w:sz w:val="28"/>
+          <w:szCs w:val="28"/>
+          <w:lang w:val="en-UA"/>
+        </w:rPr>
+      </w:pPr>
+    </w:p>
+    <w:p/>
     <w:sectPr>
-      <w:headerReference w:type="default" r:id="rId16"/>
-      <w:footerReference w:type="default" r:id="rId17"/>
+      <w:headerReference w:type="default" r:id="rId17"/>
+      <w:footerReference w:type="default" r:id="rId18"/>
       <w:type w:val="continuous"/>
       <w:pgSz w:w="11906" w:h="16838"/>
       <w:pgMar w:top="1440" w:right="1440" w:bottom="1440" w:left="1440" w:header="708" w:footer="708" w:gutter="0"/>

</xml_diff>

<commit_message>
2.16 - fix errors in overall part
</commit_message>
<xml_diff>
--- a/diplom-proq.docx
+++ b/diplom-proq.docx
@@ -47611,33 +47611,29 @@
           <w:sz w:val="28"/>
           <w:szCs w:val="28"/>
         </w:rPr>
-        <w:t xml:space="preserve"> систему, яка ще далека від ідеалу. Але вона має найголовніші </w:t>
-      </w:r>
-      <w:proofErr w:type="spellStart"/>
-      <w:r>
-        <w:rPr>
-          <w:sz w:val="28"/>
-          <w:szCs w:val="28"/>
-        </w:rPr>
-        <w:t>пукнти</w:t>
-      </w:r>
-      <w:proofErr w:type="spellEnd"/>
-      <w:r>
-        <w:rPr>
-          <w:sz w:val="28"/>
-          <w:szCs w:val="28"/>
-        </w:rPr>
-        <w:t xml:space="preserve"> для того, щоб буду найкращою і успішною, хоча, як на мене, це пов’язані речі. Бо що бути успішним, потрібно бути кращім, такий закон </w:t>
-      </w:r>
-      <w:proofErr w:type="spellStart"/>
-      <w:r>
-        <w:rPr>
-          <w:sz w:val="28"/>
-          <w:szCs w:val="28"/>
-        </w:rPr>
-        <w:t>ціею</w:t>
-      </w:r>
-      <w:proofErr w:type="spellEnd"/>
+        <w:t xml:space="preserve"> систему, яка ще далека від ідеалу. Але вона має найголовніші пун</w:t>
+      </w:r>
+      <w:r>
+        <w:rPr>
+          <w:sz w:val="28"/>
+          <w:szCs w:val="28"/>
+        </w:rPr>
+        <w:t>к</w:t>
+      </w:r>
+      <w:r>
+        <w:rPr>
+          <w:sz w:val="28"/>
+          <w:szCs w:val="28"/>
+        </w:rPr>
+        <w:t xml:space="preserve">ти для того, щоб буду найкращою і успішною, хоча, як на мене, це пов’язані речі. Бо що бути успішним, потрібно бути кращім, такий закон </w:t>
+      </w:r>
+      <w:r>
+        <w:rPr>
+          <w:sz w:val="28"/>
+          <w:szCs w:val="28"/>
+        </w:rPr>
+        <w:t>цією</w:t>
+      </w:r>
       <w:r>
         <w:rPr>
           <w:sz w:val="28"/>
@@ -47686,15 +47682,13 @@
         </w:rPr>
         <w:t xml:space="preserve">в собі, що може </w:t>
       </w:r>
-      <w:proofErr w:type="spellStart"/>
-      <w:r>
-        <w:rPr>
-          <w:sz w:val="28"/>
-          <w:szCs w:val="28"/>
-        </w:rPr>
-        <w:t>принсти</w:t>
-      </w:r>
-      <w:proofErr w:type="spellEnd"/>
+      <w:r>
+        <w:rPr>
+          <w:sz w:val="28"/>
+          <w:szCs w:val="28"/>
+        </w:rPr>
+        <w:t>принести</w:t>
+      </w:r>
       <w:r>
         <w:rPr>
           <w:sz w:val="28"/>
@@ -47748,7 +47742,39 @@
           <w:szCs w:val="28"/>
           <w:lang w:val="ru-RU"/>
         </w:rPr>
-        <w:t>користвучам</w:t>
+        <w:t>корист</w:t>
+      </w:r>
+      <w:r>
+        <w:rPr>
+          <w:sz w:val="28"/>
+          <w:szCs w:val="28"/>
+          <w:lang w:val="ru-RU"/>
+        </w:rPr>
+        <w:t>у</w:t>
+      </w:r>
+      <w:r>
+        <w:rPr>
+          <w:sz w:val="28"/>
+          <w:szCs w:val="28"/>
+          <w:lang w:val="ru-RU"/>
+        </w:rPr>
+        <w:t>в</w:t>
+      </w:r>
+      <w:r>
+        <w:rPr>
+          <w:sz w:val="28"/>
+          <w:szCs w:val="28"/>
+          <w:lang w:val="ru-RU"/>
+        </w:rPr>
+        <w:t>а</w:t>
+      </w:r>
+      <w:r>
+        <w:rPr>
+          <w:sz w:val="28"/>
+          <w:szCs w:val="28"/>
+          <w:lang w:val="ru-RU"/>
+        </w:rPr>
+        <w:t>чам</w:t>
       </w:r>
       <w:proofErr w:type="spellEnd"/>
       <w:r>
@@ -48234,17 +48260,15 @@
           <w:sz w:val="28"/>
           <w:szCs w:val="28"/>
         </w:rPr>
-        <w:t xml:space="preserve"> рішеннями з індустрії. Дизайн має плацдарм для того, щоб робити круто, його потрібно розвивати. Але навіть </w:t>
-      </w:r>
-      <w:proofErr w:type="spellStart"/>
-      <w:r>
-        <w:rPr>
-          <w:sz w:val="28"/>
-          <w:szCs w:val="28"/>
-        </w:rPr>
-        <w:t>зазар</w:t>
-      </w:r>
-      <w:proofErr w:type="spellEnd"/>
+        <w:t xml:space="preserve"> рішеннями з індустрії. Дизайн має плацдарм для того, щоб робити круто, його потрібно розвивати. Але навіть за</w:t>
+      </w:r>
+      <w:r>
+        <w:rPr>
+          <w:sz w:val="28"/>
+          <w:szCs w:val="28"/>
+        </w:rPr>
+        <w:t>раз</w:t>
+      </w:r>
       <w:r>
         <w:rPr>
           <w:sz w:val="28"/>
@@ -48268,15 +48292,13 @@
         </w:rPr>
         <w:t xml:space="preserve"> </w:t>
       </w:r>
-      <w:proofErr w:type="spellStart"/>
-      <w:r>
-        <w:rPr>
-          <w:sz w:val="28"/>
-          <w:szCs w:val="28"/>
-        </w:rPr>
-        <w:t>підзід</w:t>
-      </w:r>
-      <w:proofErr w:type="spellEnd"/>
+      <w:r>
+        <w:rPr>
+          <w:sz w:val="28"/>
+          <w:szCs w:val="28"/>
+        </w:rPr>
+        <w:t>підхід</w:t>
+      </w:r>
       <w:r>
         <w:rPr>
           <w:sz w:val="28"/>
@@ -48284,15 +48306,13 @@
         </w:rPr>
         <w:t xml:space="preserve"> до </w:t>
       </w:r>
-      <w:proofErr w:type="spellStart"/>
-      <w:r>
-        <w:rPr>
-          <w:sz w:val="28"/>
-          <w:szCs w:val="28"/>
-        </w:rPr>
-        <w:t>орагнізації</w:t>
-      </w:r>
-      <w:proofErr w:type="spellEnd"/>
+      <w:r>
+        <w:rPr>
+          <w:sz w:val="28"/>
+          <w:szCs w:val="28"/>
+        </w:rPr>
+        <w:t>організації</w:t>
+      </w:r>
       <w:r>
         <w:rPr>
           <w:sz w:val="28"/>
@@ -48359,17 +48379,15 @@
           <w:sz w:val="28"/>
           <w:szCs w:val="28"/>
         </w:rPr>
-        <w:t xml:space="preserve"> на творчість людей і </w:t>
-      </w:r>
-      <w:proofErr w:type="spellStart"/>
-      <w:r>
-        <w:rPr>
-          <w:sz w:val="28"/>
-          <w:szCs w:val="28"/>
-        </w:rPr>
-        <w:t>шеринг</w:t>
-      </w:r>
-      <w:proofErr w:type="spellEnd"/>
+        <w:t xml:space="preserve"> на творчість людей і</w:t>
+      </w:r>
+      <w:r>
+        <w:rPr>
+          <w:sz w:val="28"/>
+          <w:szCs w:val="28"/>
+        </w:rPr>
+        <w:t xml:space="preserve"> розповсюдження</w:t>
+      </w:r>
       <w:r>
         <w:rPr>
           <w:sz w:val="28"/>
@@ -48392,23 +48410,21 @@
           <w:sz w:val="28"/>
           <w:szCs w:val="28"/>
         </w:rPr>
-        <w:t xml:space="preserve"> і в те, що разом </w:t>
-      </w:r>
-      <w:proofErr w:type="spellStart"/>
-      <w:r>
-        <w:rPr>
-          <w:sz w:val="28"/>
-          <w:szCs w:val="28"/>
-        </w:rPr>
-        <w:t>можно</w:t>
-      </w:r>
-      <w:proofErr w:type="spellEnd"/>
-      <w:r>
-        <w:rPr>
-          <w:sz w:val="28"/>
-          <w:szCs w:val="28"/>
-        </w:rPr>
-        <w:t xml:space="preserve"> створити, щось варте. </w:t>
+        <w:t xml:space="preserve"> і в те, що разом можн</w:t>
+      </w:r>
+      <w:r>
+        <w:rPr>
+          <w:sz w:val="28"/>
+          <w:szCs w:val="28"/>
+        </w:rPr>
+        <w:t xml:space="preserve">а </w:t>
+      </w:r>
+      <w:r>
+        <w:rPr>
+          <w:sz w:val="28"/>
+          <w:szCs w:val="28"/>
+        </w:rPr>
+        <w:t xml:space="preserve">створити, щось варте. </w:t>
       </w:r>
     </w:p>
     <w:p>
@@ -48439,23 +48455,21 @@
           <w:sz w:val="28"/>
           <w:szCs w:val="28"/>
         </w:rPr>
-        <w:t xml:space="preserve"> розробників, можна створити </w:t>
-      </w:r>
-      <w:proofErr w:type="spellStart"/>
-      <w:r>
-        <w:rPr>
-          <w:sz w:val="28"/>
-          <w:szCs w:val="28"/>
-        </w:rPr>
-        <w:t>спражнього</w:t>
-      </w:r>
-      <w:proofErr w:type="spellEnd"/>
-      <w:r>
-        <w:rPr>
-          <w:sz w:val="28"/>
-          <w:szCs w:val="28"/>
-        </w:rPr>
-        <w:t xml:space="preserve"> кодового монстра, це з власного досвіду, а не байки-</w:t>
+        <w:t xml:space="preserve"> розробників, можна створити спра</w:t>
+      </w:r>
+      <w:r>
+        <w:rPr>
+          <w:sz w:val="28"/>
+          <w:szCs w:val="28"/>
+        </w:rPr>
+        <w:t>в</w:t>
+      </w:r>
+      <w:r>
+        <w:rPr>
+          <w:sz w:val="28"/>
+          <w:szCs w:val="28"/>
+        </w:rPr>
+        <w:t>жнього кодового монстра, це з власного досвіду, а не байки-</w:t>
       </w:r>
       <w:proofErr w:type="spellStart"/>
       <w:r>
@@ -48536,6 +48550,13 @@
         </w:rPr>
         <w:t>Мені сподобалось працювати над ним і я радий, що він вже хоча б для мене приносить користь</w:t>
       </w:r>
+    </w:p>
+    <w:p>
+      <w:pPr>
+        <w:rPr>
+          <w:lang w:val="en-UA"/>
+        </w:rPr>
+      </w:pPr>
     </w:p>
     <w:p/>
     <w:p/>
@@ -48564,10 +48585,14 @@
     <w:p/>
     <w:p/>
     <w:p/>
-    <w:p/>
     <w:p>
       <w:pPr>
         <w:pStyle w:val="Heading1"/>
+        <w:numPr>
+          <w:ilvl w:val="0"/>
+          <w:numId w:val="0"/>
+        </w:numPr>
+        <w:ind w:left="432"/>
       </w:pPr>
       <w:r>
         <w:lastRenderedPageBreak/>

</xml_diff>